<commit_message>
mona's part for assign5
</commit_message>
<xml_diff>
--- a/Group19UserCaseList.docx
+++ b/Group19UserCaseList.docx
@@ -4296,6 +4296,1049 @@
     </w:p>
     <w:p>
       <w:pPr>
+        <w:rPr>
+          <w:b/>
+        </w:rPr>
+      </w:pPr>
+      <w:r>
+        <w:rPr>
+          <w:b/>
+        </w:rPr>
+        <w:t>Test Cases</w:t>
+      </w:r>
+    </w:p>
+    <w:p>
+      <w:pPr>
+        <w:pStyle w:val="ListParagraph"/>
+        <w:numPr>
+          <w:ilvl w:val="0"/>
+          <w:numId w:val="28"/>
+        </w:numPr>
+      </w:pPr>
+      <w:r>
+        <w:t>Submit Report</w:t>
+      </w:r>
+    </w:p>
+    <w:p/>
+    <w:p>
+      <w:pPr>
+        <w:pStyle w:val="ListParagraph"/>
+        <w:numPr>
+          <w:ilvl w:val="0"/>
+          <w:numId w:val="27"/>
+        </w:numPr>
+      </w:pPr>
+      <w:r>
+        <w:t>Test case Summary</w:t>
+      </w:r>
+    </w:p>
+    <w:tbl>
+      <w:tblPr>
+        <w:tblStyle w:val="TableGrid"/>
+        <w:tblW w:w="9805" w:type="dxa"/>
+        <w:tblLook w:val="04A0" w:firstRow="1" w:lastRow="0" w:firstColumn="1" w:lastColumn="0" w:noHBand="0" w:noVBand="1"/>
+      </w:tblPr>
+      <w:tblGrid>
+        <w:gridCol w:w="3145"/>
+        <w:gridCol w:w="6660"/>
+      </w:tblGrid>
+      <w:tr>
+        <w:tc>
+          <w:tcPr>
+            <w:tcW w:w="3145" w:type="dxa"/>
+          </w:tcPr>
+          <w:p>
+            <w:pPr>
+              <w:rPr>
+                <w:b/>
+              </w:rPr>
+            </w:pPr>
+            <w:r>
+              <w:rPr>
+                <w:b/>
+              </w:rPr>
+              <w:t>Scenario Name</w:t>
+            </w:r>
+          </w:p>
+        </w:tc>
+        <w:tc>
+          <w:tcPr>
+            <w:tcW w:w="6660" w:type="dxa"/>
+          </w:tcPr>
+          <w:p>
+            <w:pPr>
+              <w:rPr>
+                <w:b/>
+              </w:rPr>
+            </w:pPr>
+            <w:r>
+              <w:rPr>
+                <w:b/>
+              </w:rPr>
+              <w:t>Scenario Description</w:t>
+            </w:r>
+          </w:p>
+        </w:tc>
+      </w:tr>
+      <w:tr>
+        <w:tc>
+          <w:tcPr>
+            <w:tcW w:w="3145" w:type="dxa"/>
+          </w:tcPr>
+          <w:p>
+            <w:r>
+              <w:t>Main: Successful login</w:t>
+            </w:r>
+          </w:p>
+        </w:tc>
+        <w:tc>
+          <w:tcPr>
+            <w:tcW w:w="6660" w:type="dxa"/>
+          </w:tcPr>
+          <w:p>
+            <w:r>
+              <w:t>Instructor successfully can view a report form</w:t>
+            </w:r>
+          </w:p>
+        </w:tc>
+      </w:tr>
+      <w:tr>
+        <w:tc>
+          <w:tcPr>
+            <w:tcW w:w="3145" w:type="dxa"/>
+          </w:tcPr>
+          <w:p>
+            <w:r>
+              <w:t>Alt: student Number incorrect</w:t>
+            </w:r>
+          </w:p>
+        </w:tc>
+        <w:tc>
+          <w:tcPr>
+            <w:tcW w:w="6660" w:type="dxa"/>
+          </w:tcPr>
+          <w:p>
+            <w:r>
+              <w:t>The student number is invalid and User must check the correct number</w:t>
+            </w:r>
+          </w:p>
+        </w:tc>
+      </w:tr>
+      <w:tr>
+        <w:tc>
+          <w:tcPr>
+            <w:tcW w:w="3145" w:type="dxa"/>
+          </w:tcPr>
+          <w:p>
+            <w:r>
+              <w:t>Alt: student name incorrect</w:t>
+            </w:r>
+          </w:p>
+        </w:tc>
+        <w:tc>
+          <w:tcPr>
+            <w:tcW w:w="6660" w:type="dxa"/>
+          </w:tcPr>
+          <w:p>
+            <w:r>
+              <w:t>The name of student is invalid and user m8ust check the correct name</w:t>
+            </w:r>
+          </w:p>
+        </w:tc>
+      </w:tr>
+      <w:tr>
+        <w:tc>
+          <w:tcPr>
+            <w:tcW w:w="3145" w:type="dxa"/>
+          </w:tcPr>
+          <w:p>
+            <w:r>
+              <w:t>Alt: uploading file</w:t>
+            </w:r>
+          </w:p>
+        </w:tc>
+        <w:tc>
+          <w:tcPr>
+            <w:tcW w:w="6660" w:type="dxa"/>
+          </w:tcPr>
+          <w:p>
+            <w:r>
+              <w:t xml:space="preserve">User will upload a file using browse computer   </w:t>
+            </w:r>
+          </w:p>
+        </w:tc>
+      </w:tr>
+      <w:tr>
+        <w:tc>
+          <w:tcPr>
+            <w:tcW w:w="3145" w:type="dxa"/>
+          </w:tcPr>
+          <w:p>
+            <w:r>
+              <w:t>Alt: unsuccessful uploading file</w:t>
+            </w:r>
+          </w:p>
+        </w:tc>
+        <w:tc>
+          <w:tcPr>
+            <w:tcW w:w="6660" w:type="dxa"/>
+          </w:tcPr>
+          <w:p>
+            <w:r>
+              <w:t>User uploaded unsupported file and must re-upload after changing the file extension</w:t>
+            </w:r>
+          </w:p>
+        </w:tc>
+      </w:tr>
+    </w:tbl>
+    <w:p>
+      <w:pPr>
+        <w:pStyle w:val="ListParagraph"/>
+      </w:pPr>
+    </w:p>
+    <w:p>
+      <w:pPr>
+        <w:pStyle w:val="ListParagraph"/>
+        <w:numPr>
+          <w:ilvl w:val="0"/>
+          <w:numId w:val="27"/>
+        </w:numPr>
+      </w:pPr>
+      <w:r>
+        <w:t xml:space="preserve">Test Case Details </w:t>
+      </w:r>
+    </w:p>
+    <w:tbl>
+      <w:tblPr>
+        <w:tblStyle w:val="TableGrid"/>
+        <w:tblW w:w="9805" w:type="dxa"/>
+        <w:tblLook w:val="04A0" w:firstRow="1" w:lastRow="0" w:firstColumn="1" w:lastColumn="0" w:noHBand="0" w:noVBand="1"/>
+      </w:tblPr>
+      <w:tblGrid>
+        <w:gridCol w:w="1171"/>
+        <w:gridCol w:w="1917"/>
+        <w:gridCol w:w="2981"/>
+        <w:gridCol w:w="3736"/>
+      </w:tblGrid>
+      <w:tr>
+        <w:trPr>
+          <w:tblHeader/>
+        </w:trPr>
+        <w:tc>
+          <w:tcPr>
+            <w:tcW w:w="1171" w:type="dxa"/>
+          </w:tcPr>
+          <w:p>
+            <w:pPr>
+              <w:rPr>
+                <w:b/>
+              </w:rPr>
+            </w:pPr>
+            <w:r>
+              <w:rPr>
+                <w:b/>
+              </w:rPr>
+              <w:t>Test Case</w:t>
+            </w:r>
+            <w:r>
+              <w:rPr>
+                <w:b/>
+              </w:rPr>
+              <w:t xml:space="preserve"> </w:t>
+            </w:r>
+          </w:p>
+        </w:tc>
+        <w:tc>
+          <w:tcPr>
+            <w:tcW w:w="1917" w:type="dxa"/>
+          </w:tcPr>
+          <w:p>
+            <w:pPr>
+              <w:rPr>
+                <w:b/>
+              </w:rPr>
+            </w:pPr>
+            <w:r>
+              <w:rPr>
+                <w:b/>
+              </w:rPr>
+              <w:t>Scenario</w:t>
+            </w:r>
+          </w:p>
+        </w:tc>
+        <w:tc>
+          <w:tcPr>
+            <w:tcW w:w="2981" w:type="dxa"/>
+          </w:tcPr>
+          <w:p>
+            <w:pPr>
+              <w:rPr>
+                <w:b/>
+              </w:rPr>
+            </w:pPr>
+            <w:r>
+              <w:rPr>
+                <w:b/>
+              </w:rPr>
+              <w:t xml:space="preserve">Data values / conditions </w:t>
+            </w:r>
+            <w:r>
+              <w:rPr>
+                <w:b/>
+              </w:rPr>
+              <w:t xml:space="preserve"> being tested</w:t>
+            </w:r>
+          </w:p>
+        </w:tc>
+        <w:tc>
+          <w:tcPr>
+            <w:tcW w:w="3736" w:type="dxa"/>
+          </w:tcPr>
+          <w:p>
+            <w:pPr>
+              <w:rPr>
+                <w:b/>
+              </w:rPr>
+            </w:pPr>
+            <w:r>
+              <w:rPr>
+                <w:b/>
+              </w:rPr>
+              <w:t>Expected Result</w:t>
+            </w:r>
+          </w:p>
+        </w:tc>
+      </w:tr>
+      <w:tr>
+        <w:tc>
+          <w:tcPr>
+            <w:tcW w:w="1171" w:type="dxa"/>
+          </w:tcPr>
+          <w:p/>
+        </w:tc>
+        <w:tc>
+          <w:tcPr>
+            <w:tcW w:w="1917" w:type="dxa"/>
+          </w:tcPr>
+          <w:p>
+            <w:r>
+              <w:t>Main: Successful login</w:t>
+            </w:r>
+          </w:p>
+        </w:tc>
+        <w:tc>
+          <w:tcPr>
+            <w:tcW w:w="2981" w:type="dxa"/>
+          </w:tcPr>
+          <w:p>
+            <w:r>
+              <w:t xml:space="preserve">Instructor can view all the list, and can request report form, </w:t>
+            </w:r>
+          </w:p>
+        </w:tc>
+        <w:tc>
+          <w:tcPr>
+            <w:tcW w:w="3736" w:type="dxa"/>
+          </w:tcPr>
+          <w:p>
+            <w:r>
+              <w:t xml:space="preserve">The request form will be displayed empty and the instructor can start filling it </w:t>
+            </w:r>
+          </w:p>
+        </w:tc>
+      </w:tr>
+      <w:tr>
+        <w:tc>
+          <w:tcPr>
+            <w:tcW w:w="1171" w:type="dxa"/>
+          </w:tcPr>
+          <w:p/>
+        </w:tc>
+        <w:tc>
+          <w:tcPr>
+            <w:tcW w:w="1917" w:type="dxa"/>
+          </w:tcPr>
+          <w:p>
+            <w:r>
+              <w:t>Main: Successful Submission</w:t>
+            </w:r>
+          </w:p>
+        </w:tc>
+        <w:tc>
+          <w:tcPr>
+            <w:tcW w:w="2981" w:type="dxa"/>
+          </w:tcPr>
+          <w:p>
+            <w:r>
+              <w:t>No error and all the “must” boxes filled</w:t>
+            </w:r>
+          </w:p>
+        </w:tc>
+        <w:tc>
+          <w:tcPr>
+            <w:tcW w:w="3736" w:type="dxa"/>
+          </w:tcPr>
+          <w:p>
+            <w:r>
+              <w:t xml:space="preserve">Report submitted, reference code of the Incident generated, and an email sent to both Instructor and student </w:t>
+            </w:r>
+          </w:p>
+        </w:tc>
+      </w:tr>
+      <w:tr>
+        <w:tc>
+          <w:tcPr>
+            <w:tcW w:w="1171" w:type="dxa"/>
+          </w:tcPr>
+          <w:p/>
+        </w:tc>
+        <w:tc>
+          <w:tcPr>
+            <w:tcW w:w="1917" w:type="dxa"/>
+          </w:tcPr>
+          <w:p>
+            <w:r>
+              <w:t xml:space="preserve">Alt: </w:t>
+            </w:r>
+            <w:r>
+              <w:t>student Number incorrect</w:t>
+            </w:r>
+          </w:p>
+        </w:tc>
+        <w:tc>
+          <w:tcPr>
+            <w:tcW w:w="2981" w:type="dxa"/>
+          </w:tcPr>
+          <w:p>
+            <w:r>
+              <w:t xml:space="preserve">The student number entered is invalid; either shorter that 9 digits or not available in the database </w:t>
+            </w:r>
+          </w:p>
+        </w:tc>
+        <w:tc>
+          <w:tcPr>
+            <w:tcW w:w="3736" w:type="dxa"/>
+          </w:tcPr>
+          <w:p>
+            <w:r>
+              <w:t xml:space="preserve">Report form will reload with empty box of student number with a notification that must be re-entered </w:t>
+            </w:r>
+          </w:p>
+        </w:tc>
+      </w:tr>
+      <w:tr>
+        <w:tc>
+          <w:tcPr>
+            <w:tcW w:w="1171" w:type="dxa"/>
+          </w:tcPr>
+          <w:p/>
+        </w:tc>
+        <w:tc>
+          <w:tcPr>
+            <w:tcW w:w="1917" w:type="dxa"/>
+          </w:tcPr>
+          <w:p>
+            <w:r>
+              <w:t xml:space="preserve">Alt: </w:t>
+            </w:r>
+            <w:r>
+              <w:t>student name incorrect</w:t>
+            </w:r>
+          </w:p>
+        </w:tc>
+        <w:tc>
+          <w:tcPr>
+            <w:tcW w:w="2981" w:type="dxa"/>
+          </w:tcPr>
+          <w:p>
+            <w:r>
+              <w:t xml:space="preserve">The student first or last name or either both is invalid or misprinting  </w:t>
+            </w:r>
+          </w:p>
+        </w:tc>
+        <w:tc>
+          <w:tcPr>
+            <w:tcW w:w="3736" w:type="dxa"/>
+          </w:tcPr>
+          <w:p>
+            <w:r>
+              <w:t>Report form will reload with only empty box of the invalid section highlighted with a notification of the error</w:t>
+            </w:r>
+          </w:p>
+        </w:tc>
+      </w:tr>
+      <w:tr>
+        <w:tc>
+          <w:tcPr>
+            <w:tcW w:w="1171" w:type="dxa"/>
+          </w:tcPr>
+          <w:p/>
+        </w:tc>
+        <w:tc>
+          <w:tcPr>
+            <w:tcW w:w="1917" w:type="dxa"/>
+          </w:tcPr>
+          <w:p>
+            <w:r>
+              <w:t xml:space="preserve">Alt: </w:t>
+            </w:r>
+            <w:r>
+              <w:t>uploading file</w:t>
+            </w:r>
+          </w:p>
+        </w:tc>
+        <w:tc>
+          <w:tcPr>
+            <w:tcW w:w="2981" w:type="dxa"/>
+          </w:tcPr>
+          <w:p>
+            <w:r>
+              <w:t>Instructor uploaded a pdf file</w:t>
+            </w:r>
+          </w:p>
+        </w:tc>
+        <w:tc>
+          <w:tcPr>
+            <w:tcW w:w="3736" w:type="dxa"/>
+          </w:tcPr>
+          <w:p>
+            <w:r>
+              <w:t>The file uploaded successfully with no error and the size is within the limit</w:t>
+            </w:r>
+          </w:p>
+        </w:tc>
+      </w:tr>
+      <w:tr>
+        <w:tc>
+          <w:tcPr>
+            <w:tcW w:w="1171" w:type="dxa"/>
+          </w:tcPr>
+          <w:p/>
+        </w:tc>
+        <w:tc>
+          <w:tcPr>
+            <w:tcW w:w="1917" w:type="dxa"/>
+          </w:tcPr>
+          <w:p>
+            <w:r>
+              <w:t xml:space="preserve">Alt: </w:t>
+            </w:r>
+            <w:r>
+              <w:t>unsuccessful uploading file</w:t>
+            </w:r>
+          </w:p>
+        </w:tc>
+        <w:tc>
+          <w:tcPr>
+            <w:tcW w:w="2981" w:type="dxa"/>
+          </w:tcPr>
+          <w:p>
+            <w:r>
+              <w:t>Instructor uploaded unsupported file</w:t>
+            </w:r>
+          </w:p>
+        </w:tc>
+        <w:tc>
+          <w:tcPr>
+            <w:tcW w:w="3736" w:type="dxa"/>
+          </w:tcPr>
+          <w:p>
+            <w:r>
+              <w:t>The file will not be uploaded, the Instructor will be notified of the error.</w:t>
+            </w:r>
+          </w:p>
+        </w:tc>
+      </w:tr>
+    </w:tbl>
+    <w:p>
+      <w:pPr>
+        <w:spacing w:after="160" w:line="259" w:lineRule="auto"/>
+      </w:pPr>
+    </w:p>
+    <w:p>
+      <w:pPr>
+        <w:pStyle w:val="ListParagraph"/>
+        <w:numPr>
+          <w:ilvl w:val="0"/>
+          <w:numId w:val="28"/>
+        </w:numPr>
+        <w:spacing w:after="160" w:line="259" w:lineRule="auto"/>
+      </w:pPr>
+      <w:r>
+        <w:t>Assign Status</w:t>
+      </w:r>
+    </w:p>
+    <w:p>
+      <w:pPr>
+        <w:pStyle w:val="ListParagraph"/>
+        <w:spacing w:after="160" w:line="259" w:lineRule="auto"/>
+      </w:pPr>
+    </w:p>
+    <w:p/>
+    <w:p>
+      <w:pPr>
+        <w:pStyle w:val="ListParagraph"/>
+        <w:numPr>
+          <w:ilvl w:val="0"/>
+          <w:numId w:val="30"/>
+        </w:numPr>
+      </w:pPr>
+      <w:r>
+        <w:t>Test case Summary</w:t>
+      </w:r>
+    </w:p>
+    <w:tbl>
+      <w:tblPr>
+        <w:tblStyle w:val="TableGrid"/>
+        <w:tblW w:w="9805" w:type="dxa"/>
+        <w:tblLook w:val="04A0" w:firstRow="1" w:lastRow="0" w:firstColumn="1" w:lastColumn="0" w:noHBand="0" w:noVBand="1"/>
+      </w:tblPr>
+      <w:tblGrid>
+        <w:gridCol w:w="3145"/>
+        <w:gridCol w:w="6660"/>
+      </w:tblGrid>
+      <w:tr>
+        <w:tc>
+          <w:tcPr>
+            <w:tcW w:w="3145" w:type="dxa"/>
+          </w:tcPr>
+          <w:p>
+            <w:pPr>
+              <w:rPr>
+                <w:b/>
+              </w:rPr>
+            </w:pPr>
+            <w:r>
+              <w:rPr>
+                <w:b/>
+              </w:rPr>
+              <w:t>Scenario Name</w:t>
+            </w:r>
+          </w:p>
+        </w:tc>
+        <w:tc>
+          <w:tcPr>
+            <w:tcW w:w="6660" w:type="dxa"/>
+          </w:tcPr>
+          <w:p>
+            <w:pPr>
+              <w:rPr>
+                <w:b/>
+              </w:rPr>
+            </w:pPr>
+            <w:r>
+              <w:rPr>
+                <w:b/>
+              </w:rPr>
+              <w:t>Scenario Description</w:t>
+            </w:r>
+          </w:p>
+        </w:tc>
+      </w:tr>
+      <w:tr>
+        <w:tc>
+          <w:tcPr>
+            <w:tcW w:w="3145" w:type="dxa"/>
+          </w:tcPr>
+          <w:p>
+            <w:r>
+              <w:t>Main: Successful login</w:t>
+            </w:r>
+          </w:p>
+        </w:tc>
+        <w:tc>
+          <w:tcPr>
+            <w:tcW w:w="6660" w:type="dxa"/>
+          </w:tcPr>
+          <w:p>
+            <w:r>
+              <w:t xml:space="preserve">Instructor successfully can look for list of incident </w:t>
+            </w:r>
+          </w:p>
+        </w:tc>
+      </w:tr>
+      <w:tr>
+        <w:tc>
+          <w:tcPr>
+            <w:tcW w:w="3145" w:type="dxa"/>
+          </w:tcPr>
+          <w:p>
+            <w:r>
+              <w:t>Main: Incident Selected</w:t>
+            </w:r>
+          </w:p>
+        </w:tc>
+        <w:tc>
+          <w:tcPr>
+            <w:tcW w:w="6660" w:type="dxa"/>
+          </w:tcPr>
+          <w:p>
+            <w:r>
+              <w:t>The Incident will be displayed in detailed</w:t>
+            </w:r>
+          </w:p>
+        </w:tc>
+      </w:tr>
+      <w:tr>
+        <w:tc>
+          <w:tcPr>
+            <w:tcW w:w="3145" w:type="dxa"/>
+          </w:tcPr>
+          <w:p>
+            <w:r>
+              <w:t>Main: Assign a status as Major</w:t>
+            </w:r>
+          </w:p>
+        </w:tc>
+        <w:tc>
+          <w:tcPr>
+            <w:tcW w:w="6660" w:type="dxa"/>
+          </w:tcPr>
+          <w:p>
+            <w:r>
+              <w:t xml:space="preserve">Instructor will assign a major status and submit it   </w:t>
+            </w:r>
+          </w:p>
+        </w:tc>
+      </w:tr>
+      <w:tr>
+        <w:tc>
+          <w:tcPr>
+            <w:tcW w:w="3145" w:type="dxa"/>
+          </w:tcPr>
+          <w:p>
+            <w:r>
+              <w:lastRenderedPageBreak/>
+              <w:t>Main: Assign status as Minor</w:t>
+            </w:r>
+          </w:p>
+        </w:tc>
+        <w:tc>
+          <w:tcPr>
+            <w:tcW w:w="6660" w:type="dxa"/>
+          </w:tcPr>
+          <w:p>
+            <w:r>
+              <w:t>Instructor will assign a minor status and submit it</w:t>
+            </w:r>
+          </w:p>
+        </w:tc>
+      </w:tr>
+      <w:tr>
+        <w:tc>
+          <w:tcPr>
+            <w:tcW w:w="3145" w:type="dxa"/>
+          </w:tcPr>
+          <w:p>
+            <w:r>
+              <w:t xml:space="preserve">Alt: </w:t>
+            </w:r>
+            <w:r>
+              <w:t xml:space="preserve">unsuccessful </w:t>
+            </w:r>
+            <w:r>
+              <w:t>saving of status</w:t>
+            </w:r>
+          </w:p>
+        </w:tc>
+        <w:tc>
+          <w:tcPr>
+            <w:tcW w:w="6660" w:type="dxa"/>
+          </w:tcPr>
+          <w:p>
+            <w:r>
+              <w:t>Edited form after assigning status didn’t save</w:t>
+            </w:r>
+          </w:p>
+        </w:tc>
+      </w:tr>
+    </w:tbl>
+    <w:p>
+      <w:pPr>
+        <w:pStyle w:val="ListParagraph"/>
+      </w:pPr>
+    </w:p>
+    <w:p>
+      <w:pPr>
+        <w:pStyle w:val="ListParagraph"/>
+        <w:numPr>
+          <w:ilvl w:val="0"/>
+          <w:numId w:val="29"/>
+        </w:numPr>
+      </w:pPr>
+      <w:r>
+        <w:t xml:space="preserve">Test Case Details </w:t>
+      </w:r>
+    </w:p>
+    <w:tbl>
+      <w:tblPr>
+        <w:tblStyle w:val="TableGrid"/>
+        <w:tblW w:w="9805" w:type="dxa"/>
+        <w:tblLook w:val="04A0" w:firstRow="1" w:lastRow="0" w:firstColumn="1" w:lastColumn="0" w:noHBand="0" w:noVBand="1"/>
+      </w:tblPr>
+      <w:tblGrid>
+        <w:gridCol w:w="1171"/>
+        <w:gridCol w:w="1917"/>
+        <w:gridCol w:w="2981"/>
+        <w:gridCol w:w="3736"/>
+      </w:tblGrid>
+      <w:tr>
+        <w:trPr>
+          <w:tblHeader/>
+        </w:trPr>
+        <w:tc>
+          <w:tcPr>
+            <w:tcW w:w="1171" w:type="dxa"/>
+          </w:tcPr>
+          <w:p>
+            <w:pPr>
+              <w:rPr>
+                <w:b/>
+              </w:rPr>
+            </w:pPr>
+            <w:r>
+              <w:rPr>
+                <w:b/>
+              </w:rPr>
+              <w:t>Test Case</w:t>
+            </w:r>
+            <w:r>
+              <w:rPr>
+                <w:b/>
+              </w:rPr>
+              <w:t xml:space="preserve"> </w:t>
+            </w:r>
+          </w:p>
+        </w:tc>
+        <w:tc>
+          <w:tcPr>
+            <w:tcW w:w="1917" w:type="dxa"/>
+          </w:tcPr>
+          <w:p>
+            <w:pPr>
+              <w:rPr>
+                <w:b/>
+              </w:rPr>
+            </w:pPr>
+            <w:r>
+              <w:rPr>
+                <w:b/>
+              </w:rPr>
+              <w:t>Scenario</w:t>
+            </w:r>
+          </w:p>
+        </w:tc>
+        <w:tc>
+          <w:tcPr>
+            <w:tcW w:w="2981" w:type="dxa"/>
+          </w:tcPr>
+          <w:p>
+            <w:pPr>
+              <w:rPr>
+                <w:b/>
+              </w:rPr>
+            </w:pPr>
+            <w:r>
+              <w:rPr>
+                <w:b/>
+              </w:rPr>
+              <w:t xml:space="preserve">Data values / conditions </w:t>
+            </w:r>
+            <w:r>
+              <w:rPr>
+                <w:b/>
+              </w:rPr>
+              <w:t xml:space="preserve"> being tested</w:t>
+            </w:r>
+          </w:p>
+        </w:tc>
+        <w:tc>
+          <w:tcPr>
+            <w:tcW w:w="3736" w:type="dxa"/>
+          </w:tcPr>
+          <w:p>
+            <w:pPr>
+              <w:rPr>
+                <w:b/>
+              </w:rPr>
+            </w:pPr>
+            <w:r>
+              <w:rPr>
+                <w:b/>
+              </w:rPr>
+              <w:t>Expected Result</w:t>
+            </w:r>
+          </w:p>
+        </w:tc>
+      </w:tr>
+      <w:tr>
+        <w:tc>
+          <w:tcPr>
+            <w:tcW w:w="1171" w:type="dxa"/>
+          </w:tcPr>
+          <w:p/>
+        </w:tc>
+        <w:tc>
+          <w:tcPr>
+            <w:tcW w:w="1917" w:type="dxa"/>
+          </w:tcPr>
+          <w:p>
+            <w:r>
+              <w:t xml:space="preserve">Main: </w:t>
+            </w:r>
+            <w:r>
+              <w:t>Assign a status as Major</w:t>
+            </w:r>
+          </w:p>
+        </w:tc>
+        <w:tc>
+          <w:tcPr>
+            <w:tcW w:w="2981" w:type="dxa"/>
+          </w:tcPr>
+          <w:p>
+            <w:r>
+              <w:t>The Selected Incident will be displayed in details including student name, email, number, file attached and description.</w:t>
+            </w:r>
+          </w:p>
+        </w:tc>
+        <w:tc>
+          <w:tcPr>
+            <w:tcW w:w="3736" w:type="dxa"/>
+          </w:tcPr>
+          <w:p>
+            <w:r>
+              <w:t xml:space="preserve">Saved it as a Major Incident then an email will be sent and distributed to registration office, Faculty, dean and student. </w:t>
+            </w:r>
+          </w:p>
+          <w:p/>
+        </w:tc>
+      </w:tr>
+      <w:tr>
+        <w:tc>
+          <w:tcPr>
+            <w:tcW w:w="1171" w:type="dxa"/>
+          </w:tcPr>
+          <w:p/>
+        </w:tc>
+        <w:tc>
+          <w:tcPr>
+            <w:tcW w:w="1917" w:type="dxa"/>
+          </w:tcPr>
+          <w:p>
+            <w:r>
+              <w:t xml:space="preserve">Main: </w:t>
+            </w:r>
+            <w:r>
+              <w:t>Assign status as Minor</w:t>
+            </w:r>
+          </w:p>
+        </w:tc>
+        <w:tc>
+          <w:tcPr>
+            <w:tcW w:w="2981" w:type="dxa"/>
+          </w:tcPr>
+          <w:p>
+            <w:r>
+              <w:t>The Selected Incident will be displayed in details including student name, email, number, file attached and description</w:t>
+            </w:r>
+          </w:p>
+        </w:tc>
+        <w:tc>
+          <w:tcPr>
+            <w:tcW w:w="3736" w:type="dxa"/>
+          </w:tcPr>
+          <w:p>
+            <w:r>
+              <w:t>Saved the Incident  as Minor Incident and an email will be sent to only Instructor and Student/s</w:t>
+            </w:r>
+          </w:p>
+          <w:p/>
+        </w:tc>
+      </w:tr>
+      <w:tr>
+        <w:tc>
+          <w:tcPr>
+            <w:tcW w:w="1171" w:type="dxa"/>
+          </w:tcPr>
+          <w:p/>
+        </w:tc>
+        <w:tc>
+          <w:tcPr>
+            <w:tcW w:w="1917" w:type="dxa"/>
+          </w:tcPr>
+          <w:p>
+            <w:r>
+              <w:t xml:space="preserve">Alt: </w:t>
+            </w:r>
+            <w:r>
+              <w:t xml:space="preserve">unsuccessful </w:t>
+            </w:r>
+            <w:r>
+              <w:t>saving of status</w:t>
+            </w:r>
+          </w:p>
+        </w:tc>
+        <w:tc>
+          <w:tcPr>
+            <w:tcW w:w="2981" w:type="dxa"/>
+          </w:tcPr>
+          <w:p>
+            <w:r>
+              <w:t>The page closed before confirming the saving of the edited work</w:t>
+            </w:r>
+          </w:p>
+        </w:tc>
+        <w:tc>
+          <w:tcPr>
+            <w:tcW w:w="3736" w:type="dxa"/>
+          </w:tcPr>
+          <w:p>
+            <w:r>
+              <w:t>No email will distributed and the incident will remain with no status</w:t>
+            </w:r>
+          </w:p>
+        </w:tc>
+      </w:tr>
+    </w:tbl>
+    <w:p/>
+    <w:p>
+      <w:pPr>
+        <w:pStyle w:val="ListParagraph"/>
+        <w:spacing w:after="160" w:line="259" w:lineRule="auto"/>
+      </w:pPr>
+    </w:p>
+    <w:p>
+      <w:pPr>
+        <w:widowControl w:val="0"/>
+        <w:autoSpaceDE w:val="0"/>
+        <w:autoSpaceDN w:val="0"/>
+        <w:adjustRightInd w:val="0"/>
+        <w:rPr>
+          <w:rFonts w:ascii="Times New Roman" w:hAnsi="Times New Roman"/>
+          <w:color w:val="191919"/>
+          <w:sz w:val="32"/>
+          <w:szCs w:val="32"/>
+          <w:u w:color="191919"/>
+        </w:rPr>
+      </w:pPr>
+    </w:p>
+    <w:p>
+      <w:pPr>
+        <w:widowControl w:val="0"/>
+        <w:autoSpaceDE w:val="0"/>
+        <w:autoSpaceDN w:val="0"/>
+        <w:adjustRightInd w:val="0"/>
+        <w:rPr>
+          <w:rFonts w:ascii="Times New Roman" w:hAnsi="Times New Roman"/>
+          <w:color w:val="191919"/>
+          <w:sz w:val="32"/>
+          <w:szCs w:val="32"/>
+          <w:u w:color="191919"/>
+        </w:rPr>
+      </w:pPr>
+    </w:p>
+    <w:p>
+      <w:pPr>
         <w:pStyle w:val="Heading3"/>
         <w:rPr>
           <w:sz w:val="26"/>
@@ -5696,6 +6739,28 @@
           </w:tcPr>
           <w:p>
             <w:r>
+              <w:t>Alt: Search only</w:t>
+            </w:r>
+          </w:p>
+        </w:tc>
+        <w:tc>
+          <w:tcPr>
+            <w:tcW w:w="6662" w:type="dxa"/>
+          </w:tcPr>
+          <w:p>
+            <w:r>
+              <w:t>User finds desired student in search results, but does not view their page</w:t>
+            </w:r>
+          </w:p>
+        </w:tc>
+      </w:tr>
+      <w:tr>
+        <w:tc>
+          <w:tcPr>
+            <w:tcW w:w="2896" w:type="dxa"/>
+          </w:tcPr>
+          <w:p>
+            <w:r>
               <w:t xml:space="preserve">Alt: </w:t>
             </w:r>
             <w:r>
@@ -5959,6 +7024,46 @@
           </w:tcPr>
           <w:p>
             <w:r>
+              <w:t>Alt: Search only</w:t>
+            </w:r>
+          </w:p>
+        </w:tc>
+        <w:tc>
+          <w:tcPr>
+            <w:tcW w:w="4183" w:type="dxa"/>
+          </w:tcPr>
+          <w:p>
+            <w:r>
+              <w:t>Entered student’s name exists in database</w:t>
+            </w:r>
+          </w:p>
+        </w:tc>
+        <w:tc>
+          <w:tcPr>
+            <w:tcW w:w="4660" w:type="dxa"/>
+          </w:tcPr>
+          <w:p>
+            <w:r>
+              <w:t>Student displayed among search results</w:t>
+            </w:r>
+            <w:bookmarkStart w:id="10" w:name="_GoBack"/>
+            <w:bookmarkEnd w:id="10"/>
+          </w:p>
+        </w:tc>
+      </w:tr>
+      <w:tr>
+        <w:tc>
+          <w:tcPr>
+            <w:tcW w:w="1548" w:type="dxa"/>
+          </w:tcPr>
+          <w:p/>
+        </w:tc>
+        <w:tc>
+          <w:tcPr>
+            <w:tcW w:w="2317" w:type="dxa"/>
+          </w:tcPr>
+          <w:p>
+            <w:r>
               <w:t>Alt: No students found</w:t>
             </w:r>
           </w:p>
@@ -6113,7 +7218,6 @@
           <w:sz w:val="26"/>
           <w:szCs w:val="26"/>
         </w:rPr>
-        <w:lastRenderedPageBreak/>
         <w:t xml:space="preserve">Component </w:t>
       </w:r>
       <w:r>
@@ -6138,6 +7242,274 @@
         <w:t>Editing Existing Incidents</w:t>
       </w:r>
     </w:p>
+    <w:p/>
+    <w:p>
+      <w:pPr>
+        <w:rPr>
+          <w:rFonts w:ascii="Times New Roman" w:hAnsi="Times New Roman"/>
+          <w:b/>
+          <w:sz w:val="28"/>
+          <w:szCs w:val="28"/>
+        </w:rPr>
+      </w:pPr>
+      <w:r>
+        <w:rPr>
+          <w:rFonts w:ascii="Times New Roman" w:hAnsi="Times New Roman"/>
+          <w:b/>
+          <w:sz w:val="28"/>
+          <w:szCs w:val="28"/>
+        </w:rPr>
+        <w:t xml:space="preserve">Use Case Name: </w:t>
+      </w:r>
+      <w:r>
+        <w:rPr>
+          <w:rFonts w:ascii="Times New Roman" w:hAnsi="Times New Roman"/>
+          <w:sz w:val="28"/>
+          <w:szCs w:val="28"/>
+        </w:rPr>
+        <w:t>Editing Existing Incidents</w:t>
+      </w:r>
+    </w:p>
+    <w:p>
+      <w:pPr>
+        <w:rPr>
+          <w:rFonts w:ascii="Times New Roman" w:hAnsi="Times New Roman"/>
+          <w:sz w:val="28"/>
+          <w:szCs w:val="28"/>
+        </w:rPr>
+      </w:pPr>
+      <w:r>
+        <w:rPr>
+          <w:rFonts w:ascii="Times New Roman" w:hAnsi="Times New Roman"/>
+          <w:b/>
+          <w:sz w:val="28"/>
+          <w:szCs w:val="28"/>
+        </w:rPr>
+        <w:t>Actor(s)</w:t>
+      </w:r>
+      <w:r>
+        <w:rPr>
+          <w:rFonts w:ascii="Times New Roman" w:hAnsi="Times New Roman"/>
+          <w:sz w:val="28"/>
+          <w:szCs w:val="28"/>
+        </w:rPr>
+        <w:t xml:space="preserve">: </w:t>
+      </w:r>
+      <w:r>
+        <w:rPr>
+          <w:rFonts w:ascii="Times New Roman" w:hAnsi="Times New Roman"/>
+          <w:sz w:val="28"/>
+          <w:szCs w:val="28"/>
+        </w:rPr>
+        <w:t>Faculty</w:t>
+      </w:r>
+    </w:p>
+    <w:p>
+      <w:pPr>
+        <w:rPr>
+          <w:rFonts w:ascii="Times New Roman" w:hAnsi="Times New Roman"/>
+          <w:sz w:val="28"/>
+          <w:szCs w:val="28"/>
+        </w:rPr>
+      </w:pPr>
+      <w:r>
+        <w:rPr>
+          <w:rFonts w:ascii="Times New Roman" w:hAnsi="Times New Roman"/>
+          <w:b/>
+          <w:sz w:val="28"/>
+          <w:szCs w:val="28"/>
+        </w:rPr>
+        <w:t>Use Case Precondition(s)</w:t>
+      </w:r>
+      <w:r>
+        <w:rPr>
+          <w:rFonts w:ascii="Times New Roman" w:hAnsi="Times New Roman"/>
+          <w:sz w:val="28"/>
+          <w:szCs w:val="28"/>
+        </w:rPr>
+        <w:t>:</w:t>
+      </w:r>
+    </w:p>
+    <w:p>
+      <w:pPr>
+        <w:pStyle w:val="ListParagraph"/>
+        <w:numPr>
+          <w:ilvl w:val="0"/>
+          <w:numId w:val="26"/>
+        </w:numPr>
+        <w:rPr>
+          <w:rFonts w:ascii="Times New Roman" w:hAnsi="Times New Roman"/>
+          <w:sz w:val="28"/>
+          <w:szCs w:val="28"/>
+        </w:rPr>
+      </w:pPr>
+      <w:r>
+        <w:rPr>
+          <w:rFonts w:ascii="Times New Roman" w:hAnsi="Times New Roman"/>
+          <w:sz w:val="28"/>
+          <w:szCs w:val="28"/>
+        </w:rPr>
+        <w:t>Faculty member is logged in and is viewing a student’s profile.</w:t>
+      </w:r>
+    </w:p>
+    <w:p>
+      <w:pPr>
+        <w:rPr>
+          <w:rFonts w:ascii="Times New Roman" w:hAnsi="Times New Roman"/>
+          <w:sz w:val="28"/>
+          <w:szCs w:val="28"/>
+        </w:rPr>
+      </w:pPr>
+    </w:p>
+    <w:p>
+      <w:pPr>
+        <w:rPr>
+          <w:rFonts w:ascii="Times New Roman" w:hAnsi="Times New Roman"/>
+          <w:sz w:val="28"/>
+          <w:szCs w:val="28"/>
+        </w:rPr>
+      </w:pPr>
+      <w:r>
+        <w:rPr>
+          <w:rFonts w:ascii="Times New Roman" w:hAnsi="Times New Roman"/>
+          <w:b/>
+          <w:sz w:val="28"/>
+          <w:szCs w:val="28"/>
+        </w:rPr>
+        <w:t>Use Case Successful post condition(s)</w:t>
+      </w:r>
+      <w:r>
+        <w:rPr>
+          <w:rFonts w:ascii="Times New Roman" w:hAnsi="Times New Roman"/>
+          <w:sz w:val="28"/>
+          <w:szCs w:val="28"/>
+        </w:rPr>
+        <w:t>:</w:t>
+      </w:r>
+    </w:p>
+    <w:p>
+      <w:pPr>
+        <w:pStyle w:val="ListParagraph"/>
+        <w:numPr>
+          <w:ilvl w:val="0"/>
+          <w:numId w:val="26"/>
+        </w:numPr>
+        <w:rPr>
+          <w:rFonts w:ascii="Times New Roman" w:hAnsi="Times New Roman"/>
+          <w:sz w:val="28"/>
+          <w:szCs w:val="28"/>
+        </w:rPr>
+      </w:pPr>
+      <w:r>
+        <w:rPr>
+          <w:rFonts w:ascii="Times New Roman" w:hAnsi="Times New Roman"/>
+          <w:sz w:val="28"/>
+          <w:szCs w:val="28"/>
+        </w:rPr>
+        <w:t>Faculty member edits a student’s incident information and an email regarding all changes are sent to the involved students, faculty, and registration</w:t>
+      </w:r>
+    </w:p>
+    <w:p>
+      <w:pPr>
+        <w:rPr>
+          <w:rFonts w:ascii="Times New Roman" w:hAnsi="Times New Roman"/>
+          <w:sz w:val="28"/>
+          <w:szCs w:val="28"/>
+        </w:rPr>
+      </w:pPr>
+    </w:p>
+    <w:p>
+      <w:pPr>
+        <w:rPr>
+          <w:rFonts w:ascii="Times New Roman" w:hAnsi="Times New Roman"/>
+          <w:b/>
+          <w:sz w:val="28"/>
+          <w:szCs w:val="28"/>
+        </w:rPr>
+      </w:pPr>
+      <w:r>
+        <w:rPr>
+          <w:rFonts w:ascii="Times New Roman" w:hAnsi="Times New Roman"/>
+          <w:b/>
+          <w:sz w:val="28"/>
+          <w:szCs w:val="28"/>
+        </w:rPr>
+        <w:t>Applicable Business Rules:</w:t>
+      </w:r>
+    </w:p>
+    <w:p>
+      <w:pPr>
+        <w:pStyle w:val="ListParagraph"/>
+        <w:numPr>
+          <w:ilvl w:val="0"/>
+          <w:numId w:val="20"/>
+        </w:numPr>
+        <w:rPr>
+          <w:rFonts w:ascii="Times New Roman" w:hAnsi="Times New Roman"/>
+          <w:color w:val="191919"/>
+          <w:sz w:val="28"/>
+          <w:szCs w:val="28"/>
+        </w:rPr>
+      </w:pPr>
+      <w:r>
+        <w:rPr>
+          <w:rFonts w:ascii="Times New Roman" w:hAnsi="Times New Roman"/>
+          <w:color w:val="191919"/>
+          <w:sz w:val="28"/>
+          <w:szCs w:val="28"/>
+        </w:rPr>
+        <w:t>Open cases may be edited by faculty and committee</w:t>
+      </w:r>
+    </w:p>
+    <w:p>
+      <w:pPr>
+        <w:pStyle w:val="ListParagraph"/>
+        <w:numPr>
+          <w:ilvl w:val="0"/>
+          <w:numId w:val="20"/>
+        </w:numPr>
+        <w:rPr>
+          <w:rFonts w:ascii="Times New Roman" w:hAnsi="Times New Roman"/>
+          <w:color w:val="191919"/>
+          <w:sz w:val="28"/>
+          <w:szCs w:val="28"/>
+        </w:rPr>
+      </w:pPr>
+      <w:r>
+        <w:rPr>
+          <w:rFonts w:ascii="Times New Roman" w:hAnsi="Times New Roman"/>
+          <w:color w:val="191919"/>
+          <w:sz w:val="28"/>
+          <w:szCs w:val="28"/>
+        </w:rPr>
+        <w:t>Closed cases may only be edited by the committee</w:t>
+      </w:r>
+    </w:p>
+    <w:p>
+      <w:pPr>
+        <w:pStyle w:val="ListParagraph"/>
+        <w:numPr>
+          <w:ilvl w:val="0"/>
+          <w:numId w:val="20"/>
+        </w:numPr>
+        <w:rPr>
+          <w:rFonts w:ascii="Times New Roman" w:hAnsi="Times New Roman"/>
+          <w:color w:val="191919"/>
+          <w:sz w:val="28"/>
+          <w:szCs w:val="28"/>
+        </w:rPr>
+      </w:pPr>
+      <w:r>
+        <w:rPr>
+          <w:rFonts w:ascii="Times New Roman" w:hAnsi="Times New Roman"/>
+          <w:color w:val="191919"/>
+          <w:sz w:val="28"/>
+          <w:szCs w:val="28"/>
+        </w:rPr>
+        <w:t>Instructor may not be edited</w:t>
+      </w:r>
+    </w:p>
+    <w:p/>
     <w:p/>
     <w:p>
       <w:pPr>
@@ -6155,113 +7527,6 @@
       <w:r>
         <w:t xml:space="preserve"> any existing incidents. </w:t>
       </w:r>
-    </w:p>
-    <w:p>
-      <w:pPr>
-        <w:widowControl w:val="0"/>
-        <w:autoSpaceDE w:val="0"/>
-        <w:autoSpaceDN w:val="0"/>
-        <w:adjustRightInd w:val="0"/>
-      </w:pPr>
-    </w:p>
-    <w:p>
-      <w:pPr>
-        <w:rPr>
-          <w:rFonts w:ascii="Times New Roman" w:hAnsi="Times New Roman"/>
-          <w:color w:val="191919"/>
-          <w:sz w:val="28"/>
-          <w:szCs w:val="28"/>
-        </w:rPr>
-      </w:pPr>
-      <w:r>
-        <w:rPr>
-          <w:rFonts w:ascii="Times New Roman" w:hAnsi="Times New Roman"/>
-          <w:color w:val="191919"/>
-          <w:sz w:val="28"/>
-          <w:szCs w:val="28"/>
-        </w:rPr>
-        <w:t>Business rules:</w:t>
-      </w:r>
-    </w:p>
-    <w:p>
-      <w:pPr>
-        <w:pStyle w:val="ListParagraph"/>
-        <w:numPr>
-          <w:ilvl w:val="0"/>
-          <w:numId w:val="20"/>
-        </w:numPr>
-        <w:rPr>
-          <w:rFonts w:ascii="Times New Roman" w:hAnsi="Times New Roman"/>
-          <w:color w:val="191919"/>
-          <w:sz w:val="28"/>
-          <w:szCs w:val="28"/>
-        </w:rPr>
-      </w:pPr>
-      <w:r>
-        <w:rPr>
-          <w:rFonts w:ascii="Times New Roman" w:hAnsi="Times New Roman"/>
-          <w:color w:val="191919"/>
-          <w:sz w:val="28"/>
-          <w:szCs w:val="28"/>
-        </w:rPr>
-        <w:t>Open cases may be edited by faculty and committee</w:t>
-      </w:r>
-    </w:p>
-    <w:p>
-      <w:pPr>
-        <w:pStyle w:val="ListParagraph"/>
-        <w:numPr>
-          <w:ilvl w:val="0"/>
-          <w:numId w:val="20"/>
-        </w:numPr>
-        <w:rPr>
-          <w:rFonts w:ascii="Times New Roman" w:hAnsi="Times New Roman"/>
-          <w:color w:val="191919"/>
-          <w:sz w:val="28"/>
-          <w:szCs w:val="28"/>
-        </w:rPr>
-      </w:pPr>
-      <w:r>
-        <w:rPr>
-          <w:rFonts w:ascii="Times New Roman" w:hAnsi="Times New Roman"/>
-          <w:color w:val="191919"/>
-          <w:sz w:val="28"/>
-          <w:szCs w:val="28"/>
-        </w:rPr>
-        <w:t>Closed cases may only be edited by the committee</w:t>
-      </w:r>
-    </w:p>
-    <w:p>
-      <w:pPr>
-        <w:pStyle w:val="ListParagraph"/>
-        <w:numPr>
-          <w:ilvl w:val="0"/>
-          <w:numId w:val="20"/>
-        </w:numPr>
-        <w:rPr>
-          <w:rFonts w:ascii="Times New Roman" w:hAnsi="Times New Roman"/>
-          <w:color w:val="191919"/>
-          <w:sz w:val="28"/>
-          <w:szCs w:val="28"/>
-        </w:rPr>
-      </w:pPr>
-      <w:r>
-        <w:rPr>
-          <w:rFonts w:ascii="Times New Roman" w:hAnsi="Times New Roman"/>
-          <w:color w:val="191919"/>
-          <w:sz w:val="28"/>
-          <w:szCs w:val="28"/>
-        </w:rPr>
-        <w:t>Instructor may not be edited</w:t>
-      </w:r>
-    </w:p>
-    <w:p>
-      <w:pPr>
-        <w:widowControl w:val="0"/>
-        <w:autoSpaceDE w:val="0"/>
-        <w:autoSpaceDN w:val="0"/>
-        <w:adjustRightInd w:val="0"/>
-      </w:pPr>
     </w:p>
     <w:p>
       <w:pPr>
@@ -6316,6 +7581,20 @@
           </wp:inline>
         </w:drawing>
       </w:r>
+    </w:p>
+    <w:p>
+      <w:pPr>
+        <w:widowControl w:val="0"/>
+        <w:autoSpaceDE w:val="0"/>
+        <w:autoSpaceDN w:val="0"/>
+        <w:adjustRightInd w:val="0"/>
+        <w:rPr>
+          <w:rFonts w:ascii="Times New Roman" w:hAnsi="Times New Roman"/>
+          <w:sz w:val="32"/>
+          <w:szCs w:val="32"/>
+          <w:u w:color="191919"/>
+        </w:rPr>
+      </w:pPr>
     </w:p>
     <w:p>
       <w:pPr>
@@ -7744,6 +9023,809 @@
     </w:p>
     <w:p>
       <w:pPr>
+        <w:rPr>
+          <w:rFonts w:ascii="Times New Roman" w:hAnsi="Times New Roman"/>
+          <w:sz w:val="32"/>
+          <w:szCs w:val="32"/>
+        </w:rPr>
+      </w:pPr>
+      <w:r>
+        <w:rPr>
+          <w:rFonts w:ascii="Times New Roman" w:hAnsi="Times New Roman"/>
+          <w:sz w:val="32"/>
+          <w:szCs w:val="32"/>
+        </w:rPr>
+        <w:t>Test Cases</w:t>
+      </w:r>
+    </w:p>
+    <w:p>
+      <w:pPr>
+        <w:rPr>
+          <w:rFonts w:ascii="Times New Roman" w:hAnsi="Times New Roman"/>
+          <w:sz w:val="32"/>
+          <w:szCs w:val="32"/>
+        </w:rPr>
+      </w:pPr>
+    </w:p>
+    <w:p>
+      <w:pPr>
+        <w:pStyle w:val="ListParagraph"/>
+        <w:numPr>
+          <w:ilvl w:val="0"/>
+          <w:numId w:val="24"/>
+        </w:numPr>
+        <w:rPr>
+          <w:rFonts w:ascii="Times New Roman" w:hAnsi="Times New Roman"/>
+          <w:sz w:val="32"/>
+          <w:szCs w:val="32"/>
+        </w:rPr>
+      </w:pPr>
+      <w:r>
+        <w:rPr>
+          <w:rFonts w:ascii="Times New Roman" w:hAnsi="Times New Roman"/>
+          <w:sz w:val="32"/>
+          <w:szCs w:val="32"/>
+        </w:rPr>
+        <w:t>Test Case Summary</w:t>
+      </w:r>
+    </w:p>
+    <w:tbl>
+      <w:tblPr>
+        <w:tblStyle w:val="TableGrid"/>
+        <w:tblW w:w="0" w:type="auto"/>
+        <w:tblLook w:val="04A0" w:firstRow="1" w:lastRow="0" w:firstColumn="1" w:lastColumn="0" w:noHBand="0" w:noVBand="1"/>
+      </w:tblPr>
+      <w:tblGrid>
+        <w:gridCol w:w="3114"/>
+        <w:gridCol w:w="6236"/>
+      </w:tblGrid>
+      <w:tr>
+        <w:tc>
+          <w:tcPr>
+            <w:tcW w:w="3114" w:type="dxa"/>
+          </w:tcPr>
+          <w:p>
+            <w:pPr>
+              <w:rPr>
+                <w:rFonts w:asciiTheme="minorHAnsi" w:hAnsiTheme="minorHAnsi"/>
+                <w:b/>
+              </w:rPr>
+            </w:pPr>
+            <w:r>
+              <w:rPr>
+                <w:rFonts w:asciiTheme="minorHAnsi" w:hAnsiTheme="minorHAnsi"/>
+                <w:b/>
+              </w:rPr>
+              <w:t>Scenario Name</w:t>
+            </w:r>
+          </w:p>
+        </w:tc>
+        <w:tc>
+          <w:tcPr>
+            <w:tcW w:w="6236" w:type="dxa"/>
+          </w:tcPr>
+          <w:p>
+            <w:pPr>
+              <w:rPr>
+                <w:rFonts w:asciiTheme="minorHAnsi" w:hAnsiTheme="minorHAnsi"/>
+                <w:b/>
+              </w:rPr>
+            </w:pPr>
+            <w:r>
+              <w:rPr>
+                <w:rFonts w:asciiTheme="minorHAnsi" w:hAnsiTheme="minorHAnsi"/>
+                <w:b/>
+              </w:rPr>
+              <w:t>Scenario Description</w:t>
+            </w:r>
+          </w:p>
+        </w:tc>
+      </w:tr>
+      <w:tr>
+        <w:tc>
+          <w:tcPr>
+            <w:tcW w:w="3114" w:type="dxa"/>
+          </w:tcPr>
+          <w:p>
+            <w:pPr>
+              <w:rPr>
+                <w:rFonts w:asciiTheme="minorHAnsi" w:hAnsiTheme="minorHAnsi"/>
+              </w:rPr>
+            </w:pPr>
+            <w:r>
+              <w:rPr>
+                <w:rFonts w:asciiTheme="minorHAnsi" w:hAnsiTheme="minorHAnsi"/>
+              </w:rPr>
+              <w:t>Main: Successful Edit</w:t>
+            </w:r>
+          </w:p>
+        </w:tc>
+        <w:tc>
+          <w:tcPr>
+            <w:tcW w:w="6236" w:type="dxa"/>
+          </w:tcPr>
+          <w:p>
+            <w:pPr>
+              <w:rPr>
+                <w:rFonts w:asciiTheme="minorHAnsi" w:hAnsiTheme="minorHAnsi"/>
+              </w:rPr>
+            </w:pPr>
+            <w:r>
+              <w:rPr>
+                <w:rFonts w:asciiTheme="minorHAnsi" w:hAnsiTheme="minorHAnsi"/>
+              </w:rPr>
+              <w:t>User successfully edits all incident and student information.</w:t>
+            </w:r>
+          </w:p>
+        </w:tc>
+      </w:tr>
+      <w:tr>
+        <w:tc>
+          <w:tcPr>
+            <w:tcW w:w="3114" w:type="dxa"/>
+          </w:tcPr>
+          <w:p>
+            <w:pPr>
+              <w:rPr>
+                <w:rFonts w:asciiTheme="minorHAnsi" w:hAnsiTheme="minorHAnsi"/>
+              </w:rPr>
+            </w:pPr>
+            <w:r>
+              <w:rPr>
+                <w:rFonts w:asciiTheme="minorHAnsi" w:hAnsiTheme="minorHAnsi"/>
+              </w:rPr>
+              <w:t>Alt: Go back to incidents</w:t>
+            </w:r>
+          </w:p>
+        </w:tc>
+        <w:tc>
+          <w:tcPr>
+            <w:tcW w:w="6236" w:type="dxa"/>
+          </w:tcPr>
+          <w:p>
+            <w:pPr>
+              <w:rPr>
+                <w:rFonts w:asciiTheme="minorHAnsi" w:hAnsiTheme="minorHAnsi"/>
+              </w:rPr>
+            </w:pPr>
+            <w:r>
+              <w:rPr>
+                <w:rFonts w:asciiTheme="minorHAnsi" w:hAnsiTheme="minorHAnsi"/>
+              </w:rPr>
+              <w:t>User goes back to list of incidents after viewing details of certain incident.</w:t>
+            </w:r>
+          </w:p>
+        </w:tc>
+      </w:tr>
+      <w:tr>
+        <w:tc>
+          <w:tcPr>
+            <w:tcW w:w="3114" w:type="dxa"/>
+          </w:tcPr>
+          <w:p>
+            <w:pPr>
+              <w:rPr>
+                <w:rFonts w:asciiTheme="minorHAnsi" w:hAnsiTheme="minorHAnsi"/>
+              </w:rPr>
+            </w:pPr>
+            <w:r>
+              <w:rPr>
+                <w:rFonts w:asciiTheme="minorHAnsi" w:hAnsiTheme="minorHAnsi"/>
+              </w:rPr>
+              <w:t>Alt: Does not have permission</w:t>
+            </w:r>
+          </w:p>
+        </w:tc>
+        <w:tc>
+          <w:tcPr>
+            <w:tcW w:w="6236" w:type="dxa"/>
+          </w:tcPr>
+          <w:p>
+            <w:pPr>
+              <w:rPr>
+                <w:rFonts w:asciiTheme="minorHAnsi" w:hAnsiTheme="minorHAnsi"/>
+              </w:rPr>
+            </w:pPr>
+            <w:r>
+              <w:rPr>
+                <w:rFonts w:asciiTheme="minorHAnsi" w:hAnsiTheme="minorHAnsi"/>
+              </w:rPr>
+              <w:t xml:space="preserve">User does not have permission to edit the selected incident. </w:t>
+            </w:r>
+          </w:p>
+        </w:tc>
+      </w:tr>
+      <w:tr>
+        <w:tc>
+          <w:tcPr>
+            <w:tcW w:w="3114" w:type="dxa"/>
+          </w:tcPr>
+          <w:p>
+            <w:pPr>
+              <w:rPr>
+                <w:rFonts w:asciiTheme="minorHAnsi" w:hAnsiTheme="minorHAnsi"/>
+              </w:rPr>
+            </w:pPr>
+            <w:r>
+              <w:rPr>
+                <w:rFonts w:asciiTheme="minorHAnsi" w:hAnsiTheme="minorHAnsi"/>
+              </w:rPr>
+              <w:t>Alt: Does not fill all fields</w:t>
+            </w:r>
+          </w:p>
+        </w:tc>
+        <w:tc>
+          <w:tcPr>
+            <w:tcW w:w="6236" w:type="dxa"/>
+          </w:tcPr>
+          <w:p>
+            <w:pPr>
+              <w:rPr>
+                <w:rFonts w:asciiTheme="minorHAnsi" w:hAnsiTheme="minorHAnsi"/>
+              </w:rPr>
+            </w:pPr>
+            <w:r>
+              <w:rPr>
+                <w:rFonts w:asciiTheme="minorHAnsi" w:hAnsiTheme="minorHAnsi"/>
+              </w:rPr>
+              <w:t xml:space="preserve">User does not complete filling in all fields when editing an incident. </w:t>
+            </w:r>
+          </w:p>
+        </w:tc>
+      </w:tr>
+      <w:tr>
+        <w:tc>
+          <w:tcPr>
+            <w:tcW w:w="3114" w:type="dxa"/>
+          </w:tcPr>
+          <w:p>
+            <w:pPr>
+              <w:rPr>
+                <w:rFonts w:asciiTheme="minorHAnsi" w:hAnsiTheme="minorHAnsi"/>
+              </w:rPr>
+            </w:pPr>
+            <w:r>
+              <w:rPr>
+                <w:rFonts w:asciiTheme="minorHAnsi" w:hAnsiTheme="minorHAnsi"/>
+              </w:rPr>
+              <w:lastRenderedPageBreak/>
+              <w:t>Alt: Invalid student info</w:t>
+            </w:r>
+          </w:p>
+        </w:tc>
+        <w:tc>
+          <w:tcPr>
+            <w:tcW w:w="6236" w:type="dxa"/>
+          </w:tcPr>
+          <w:p>
+            <w:pPr>
+              <w:rPr>
+                <w:rFonts w:asciiTheme="minorHAnsi" w:hAnsiTheme="minorHAnsi"/>
+              </w:rPr>
+            </w:pPr>
+            <w:r>
+              <w:rPr>
+                <w:rFonts w:asciiTheme="minorHAnsi" w:hAnsiTheme="minorHAnsi"/>
+              </w:rPr>
+              <w:t>User enters invalid student information when editing.</w:t>
+            </w:r>
+          </w:p>
+        </w:tc>
+      </w:tr>
+    </w:tbl>
+    <w:p>
+      <w:pPr>
+        <w:rPr>
+          <w:rFonts w:ascii="Times New Roman" w:hAnsi="Times New Roman"/>
+          <w:sz w:val="32"/>
+          <w:szCs w:val="32"/>
+        </w:rPr>
+      </w:pPr>
+    </w:p>
+    <w:p>
+      <w:pPr>
+        <w:pStyle w:val="ListParagraph"/>
+        <w:numPr>
+          <w:ilvl w:val="0"/>
+          <w:numId w:val="24"/>
+        </w:numPr>
+        <w:rPr>
+          <w:rFonts w:ascii="Times New Roman" w:hAnsi="Times New Roman"/>
+          <w:sz w:val="32"/>
+          <w:szCs w:val="32"/>
+        </w:rPr>
+      </w:pPr>
+      <w:r>
+        <w:rPr>
+          <w:rFonts w:ascii="Times New Roman" w:hAnsi="Times New Roman"/>
+          <w:sz w:val="32"/>
+          <w:szCs w:val="32"/>
+        </w:rPr>
+        <w:t>Test Case Details</w:t>
+      </w:r>
+    </w:p>
+    <w:tbl>
+      <w:tblPr>
+        <w:tblStyle w:val="TableGrid"/>
+        <w:tblW w:w="0" w:type="auto"/>
+        <w:tblLook w:val="04A0" w:firstRow="1" w:lastRow="0" w:firstColumn="1" w:lastColumn="0" w:noHBand="0" w:noVBand="1"/>
+      </w:tblPr>
+      <w:tblGrid>
+        <w:gridCol w:w="1271"/>
+        <w:gridCol w:w="3119"/>
+        <w:gridCol w:w="2622"/>
+        <w:gridCol w:w="2338"/>
+      </w:tblGrid>
+      <w:tr>
+        <w:tc>
+          <w:tcPr>
+            <w:tcW w:w="1271" w:type="dxa"/>
+          </w:tcPr>
+          <w:p>
+            <w:pPr>
+              <w:rPr>
+                <w:rFonts w:asciiTheme="minorHAnsi" w:hAnsiTheme="minorHAnsi"/>
+                <w:b/>
+              </w:rPr>
+            </w:pPr>
+            <w:r>
+              <w:rPr>
+                <w:rFonts w:asciiTheme="minorHAnsi" w:hAnsiTheme="minorHAnsi"/>
+                <w:b/>
+              </w:rPr>
+              <w:t>Test Case</w:t>
+            </w:r>
+          </w:p>
+        </w:tc>
+        <w:tc>
+          <w:tcPr>
+            <w:tcW w:w="3119" w:type="dxa"/>
+          </w:tcPr>
+          <w:p>
+            <w:pPr>
+              <w:rPr>
+                <w:rFonts w:asciiTheme="minorHAnsi" w:hAnsiTheme="minorHAnsi"/>
+                <w:b/>
+              </w:rPr>
+            </w:pPr>
+            <w:r>
+              <w:rPr>
+                <w:rFonts w:asciiTheme="minorHAnsi" w:hAnsiTheme="minorHAnsi"/>
+                <w:b/>
+              </w:rPr>
+              <w:t>Scenario</w:t>
+            </w:r>
+          </w:p>
+        </w:tc>
+        <w:tc>
+          <w:tcPr>
+            <w:tcW w:w="2622" w:type="dxa"/>
+          </w:tcPr>
+          <w:p>
+            <w:pPr>
+              <w:rPr>
+                <w:rFonts w:asciiTheme="minorHAnsi" w:hAnsiTheme="minorHAnsi"/>
+                <w:b/>
+              </w:rPr>
+            </w:pPr>
+            <w:r>
+              <w:rPr>
+                <w:rFonts w:asciiTheme="minorHAnsi" w:hAnsiTheme="minorHAnsi"/>
+                <w:b/>
+              </w:rPr>
+              <w:t>Data values/Conditions being tested</w:t>
+            </w:r>
+          </w:p>
+        </w:tc>
+        <w:tc>
+          <w:tcPr>
+            <w:tcW w:w="2338" w:type="dxa"/>
+          </w:tcPr>
+          <w:p>
+            <w:pPr>
+              <w:rPr>
+                <w:rFonts w:asciiTheme="minorHAnsi" w:hAnsiTheme="minorHAnsi"/>
+                <w:b/>
+              </w:rPr>
+            </w:pPr>
+            <w:r>
+              <w:rPr>
+                <w:rFonts w:asciiTheme="minorHAnsi" w:hAnsiTheme="minorHAnsi"/>
+                <w:b/>
+              </w:rPr>
+              <w:t>Expected Result</w:t>
+            </w:r>
+          </w:p>
+        </w:tc>
+      </w:tr>
+      <w:tr>
+        <w:tc>
+          <w:tcPr>
+            <w:tcW w:w="1271" w:type="dxa"/>
+          </w:tcPr>
+          <w:p>
+            <w:pPr>
+              <w:rPr>
+                <w:rFonts w:asciiTheme="minorHAnsi" w:hAnsiTheme="minorHAnsi"/>
+              </w:rPr>
+            </w:pPr>
+          </w:p>
+        </w:tc>
+        <w:tc>
+          <w:tcPr>
+            <w:tcW w:w="3119" w:type="dxa"/>
+          </w:tcPr>
+          <w:p>
+            <w:pPr>
+              <w:rPr>
+                <w:rFonts w:asciiTheme="minorHAnsi" w:hAnsiTheme="minorHAnsi"/>
+              </w:rPr>
+            </w:pPr>
+            <w:r>
+              <w:rPr>
+                <w:rFonts w:asciiTheme="minorHAnsi" w:hAnsiTheme="minorHAnsi"/>
+              </w:rPr>
+              <w:t>Main: Successful Edit</w:t>
+            </w:r>
+          </w:p>
+        </w:tc>
+        <w:tc>
+          <w:tcPr>
+            <w:tcW w:w="2622" w:type="dxa"/>
+          </w:tcPr>
+          <w:p>
+            <w:pPr>
+              <w:rPr>
+                <w:rFonts w:asciiTheme="minorHAnsi" w:hAnsiTheme="minorHAnsi"/>
+              </w:rPr>
+            </w:pPr>
+            <w:r>
+              <w:rPr>
+                <w:rFonts w:asciiTheme="minorHAnsi" w:hAnsiTheme="minorHAnsi"/>
+              </w:rPr>
+              <w:t>Enter</w:t>
+            </w:r>
+            <w:r>
+              <w:rPr>
+                <w:rFonts w:asciiTheme="minorHAnsi" w:hAnsiTheme="minorHAnsi"/>
+              </w:rPr>
+              <w:t>ed updated incident information.</w:t>
+            </w:r>
+          </w:p>
+        </w:tc>
+        <w:tc>
+          <w:tcPr>
+            <w:tcW w:w="2338" w:type="dxa"/>
+          </w:tcPr>
+          <w:p>
+            <w:pPr>
+              <w:rPr>
+                <w:rFonts w:asciiTheme="minorHAnsi" w:hAnsiTheme="minorHAnsi"/>
+              </w:rPr>
+            </w:pPr>
+            <w:r>
+              <w:rPr>
+                <w:rFonts w:asciiTheme="minorHAnsi" w:hAnsiTheme="minorHAnsi"/>
+              </w:rPr>
+              <w:t>New incident and student information is saved and displayed</w:t>
+            </w:r>
+            <w:r>
+              <w:rPr>
+                <w:rFonts w:asciiTheme="minorHAnsi" w:hAnsiTheme="minorHAnsi"/>
+              </w:rPr>
+              <w:t>.</w:t>
+            </w:r>
+          </w:p>
+        </w:tc>
+      </w:tr>
+      <w:tr>
+        <w:tc>
+          <w:tcPr>
+            <w:tcW w:w="1271" w:type="dxa"/>
+          </w:tcPr>
+          <w:p>
+            <w:pPr>
+              <w:rPr>
+                <w:rFonts w:asciiTheme="minorHAnsi" w:hAnsiTheme="minorHAnsi"/>
+              </w:rPr>
+            </w:pPr>
+          </w:p>
+        </w:tc>
+        <w:tc>
+          <w:tcPr>
+            <w:tcW w:w="3119" w:type="dxa"/>
+          </w:tcPr>
+          <w:p>
+            <w:pPr>
+              <w:rPr>
+                <w:rFonts w:asciiTheme="minorHAnsi" w:hAnsiTheme="minorHAnsi"/>
+              </w:rPr>
+            </w:pPr>
+            <w:r>
+              <w:rPr>
+                <w:rFonts w:asciiTheme="minorHAnsi" w:hAnsiTheme="minorHAnsi"/>
+              </w:rPr>
+              <w:t>Alt: Go back to incidents</w:t>
+            </w:r>
+          </w:p>
+        </w:tc>
+        <w:tc>
+          <w:tcPr>
+            <w:tcW w:w="2622" w:type="dxa"/>
+          </w:tcPr>
+          <w:p>
+            <w:pPr>
+              <w:rPr>
+                <w:rFonts w:asciiTheme="minorHAnsi" w:hAnsiTheme="minorHAnsi"/>
+              </w:rPr>
+            </w:pPr>
+            <w:r>
+              <w:rPr>
+                <w:rFonts w:asciiTheme="minorHAnsi" w:hAnsiTheme="minorHAnsi"/>
+              </w:rPr>
+              <w:t>User decides not to edit incident, instead go back to viewing the list of incidents</w:t>
+            </w:r>
+            <w:r>
+              <w:rPr>
+                <w:rFonts w:asciiTheme="minorHAnsi" w:hAnsiTheme="minorHAnsi"/>
+              </w:rPr>
+              <w:t>.</w:t>
+            </w:r>
+          </w:p>
+        </w:tc>
+        <w:tc>
+          <w:tcPr>
+            <w:tcW w:w="2338" w:type="dxa"/>
+          </w:tcPr>
+          <w:p>
+            <w:pPr>
+              <w:rPr>
+                <w:rFonts w:asciiTheme="minorHAnsi" w:hAnsiTheme="minorHAnsi"/>
+              </w:rPr>
+            </w:pPr>
+            <w:r>
+              <w:rPr>
+                <w:rFonts w:asciiTheme="minorHAnsi" w:hAnsiTheme="minorHAnsi"/>
+              </w:rPr>
+              <w:t>Display list of incidents with descriptions</w:t>
+            </w:r>
+            <w:r>
+              <w:rPr>
+                <w:rFonts w:asciiTheme="minorHAnsi" w:hAnsiTheme="minorHAnsi"/>
+              </w:rPr>
+              <w:t>; option to select incident from list.</w:t>
+            </w:r>
+          </w:p>
+        </w:tc>
+      </w:tr>
+      <w:tr>
+        <w:tc>
+          <w:tcPr>
+            <w:tcW w:w="1271" w:type="dxa"/>
+          </w:tcPr>
+          <w:p>
+            <w:pPr>
+              <w:rPr>
+                <w:rFonts w:asciiTheme="minorHAnsi" w:hAnsiTheme="minorHAnsi"/>
+              </w:rPr>
+            </w:pPr>
+          </w:p>
+        </w:tc>
+        <w:tc>
+          <w:tcPr>
+            <w:tcW w:w="3119" w:type="dxa"/>
+          </w:tcPr>
+          <w:p>
+            <w:pPr>
+              <w:rPr>
+                <w:rFonts w:asciiTheme="minorHAnsi" w:hAnsiTheme="minorHAnsi"/>
+              </w:rPr>
+            </w:pPr>
+            <w:r>
+              <w:rPr>
+                <w:rFonts w:asciiTheme="minorHAnsi" w:hAnsiTheme="minorHAnsi"/>
+              </w:rPr>
+              <w:t>Alt: Does not have permission</w:t>
+            </w:r>
+          </w:p>
+        </w:tc>
+        <w:tc>
+          <w:tcPr>
+            <w:tcW w:w="2622" w:type="dxa"/>
+          </w:tcPr>
+          <w:p>
+            <w:pPr>
+              <w:rPr>
+                <w:rFonts w:asciiTheme="minorHAnsi" w:hAnsiTheme="minorHAnsi"/>
+              </w:rPr>
+            </w:pPr>
+            <w:r>
+              <w:rPr>
+                <w:rFonts w:asciiTheme="minorHAnsi" w:hAnsiTheme="minorHAnsi"/>
+              </w:rPr>
+              <w:t>Does not have permission to edit incident after requesting to edit incident</w:t>
+            </w:r>
+            <w:r>
+              <w:rPr>
+                <w:rFonts w:asciiTheme="minorHAnsi" w:hAnsiTheme="minorHAnsi"/>
+              </w:rPr>
+              <w:t>.</w:t>
+            </w:r>
+          </w:p>
+        </w:tc>
+        <w:tc>
+          <w:tcPr>
+            <w:tcW w:w="2338" w:type="dxa"/>
+          </w:tcPr>
+          <w:p>
+            <w:pPr>
+              <w:rPr>
+                <w:rFonts w:asciiTheme="minorHAnsi" w:hAnsiTheme="minorHAnsi"/>
+              </w:rPr>
+            </w:pPr>
+            <w:r>
+              <w:rPr>
+                <w:rFonts w:asciiTheme="minorHAnsi" w:hAnsiTheme="minorHAnsi"/>
+              </w:rPr>
+              <w:t>Display message user does not have permission</w:t>
+            </w:r>
+            <w:r>
+              <w:rPr>
+                <w:rFonts w:asciiTheme="minorHAnsi" w:hAnsiTheme="minorHAnsi"/>
+              </w:rPr>
+              <w:t>, and moves to the incident list page; option to select incident from list.</w:t>
+            </w:r>
+          </w:p>
+        </w:tc>
+      </w:tr>
+      <w:tr>
+        <w:tc>
+          <w:tcPr>
+            <w:tcW w:w="1271" w:type="dxa"/>
+          </w:tcPr>
+          <w:p>
+            <w:pPr>
+              <w:rPr>
+                <w:rFonts w:asciiTheme="minorHAnsi" w:hAnsiTheme="minorHAnsi"/>
+              </w:rPr>
+            </w:pPr>
+          </w:p>
+        </w:tc>
+        <w:tc>
+          <w:tcPr>
+            <w:tcW w:w="3119" w:type="dxa"/>
+          </w:tcPr>
+          <w:p>
+            <w:pPr>
+              <w:rPr>
+                <w:rFonts w:asciiTheme="minorHAnsi" w:hAnsiTheme="minorHAnsi"/>
+              </w:rPr>
+            </w:pPr>
+            <w:r>
+              <w:rPr>
+                <w:rFonts w:asciiTheme="minorHAnsi" w:hAnsiTheme="minorHAnsi"/>
+              </w:rPr>
+              <w:t>Alt: Does not fill all fields</w:t>
+            </w:r>
+          </w:p>
+        </w:tc>
+        <w:tc>
+          <w:tcPr>
+            <w:tcW w:w="2622" w:type="dxa"/>
+          </w:tcPr>
+          <w:p>
+            <w:pPr>
+              <w:rPr>
+                <w:rFonts w:asciiTheme="minorHAnsi" w:hAnsiTheme="minorHAnsi"/>
+              </w:rPr>
+            </w:pPr>
+            <w:r>
+              <w:rPr>
+                <w:rFonts w:asciiTheme="minorHAnsi" w:hAnsiTheme="minorHAnsi"/>
+              </w:rPr>
+              <w:t>Not all fields are filled with information.</w:t>
+            </w:r>
+          </w:p>
+        </w:tc>
+        <w:tc>
+          <w:tcPr>
+            <w:tcW w:w="2338" w:type="dxa"/>
+          </w:tcPr>
+          <w:p>
+            <w:pPr>
+              <w:rPr>
+                <w:rFonts w:asciiTheme="minorHAnsi" w:hAnsiTheme="minorHAnsi"/>
+              </w:rPr>
+            </w:pPr>
+            <w:r>
+              <w:rPr>
+                <w:rFonts w:asciiTheme="minorHAnsi" w:hAnsiTheme="minorHAnsi"/>
+              </w:rPr>
+              <w:t>Notify user of missing fields, keep fields with completed data; option to edit incident.</w:t>
+            </w:r>
+          </w:p>
+        </w:tc>
+      </w:tr>
+      <w:tr>
+        <w:tc>
+          <w:tcPr>
+            <w:tcW w:w="1271" w:type="dxa"/>
+          </w:tcPr>
+          <w:p>
+            <w:pPr>
+              <w:rPr>
+                <w:rFonts w:asciiTheme="minorHAnsi" w:hAnsiTheme="minorHAnsi"/>
+              </w:rPr>
+            </w:pPr>
+          </w:p>
+        </w:tc>
+        <w:tc>
+          <w:tcPr>
+            <w:tcW w:w="3119" w:type="dxa"/>
+          </w:tcPr>
+          <w:p>
+            <w:pPr>
+              <w:rPr>
+                <w:rFonts w:asciiTheme="minorHAnsi" w:hAnsiTheme="minorHAnsi"/>
+              </w:rPr>
+            </w:pPr>
+            <w:r>
+              <w:rPr>
+                <w:rFonts w:asciiTheme="minorHAnsi" w:hAnsiTheme="minorHAnsi"/>
+              </w:rPr>
+              <w:t>Alt: Invalid student info</w:t>
+            </w:r>
+          </w:p>
+        </w:tc>
+        <w:tc>
+          <w:tcPr>
+            <w:tcW w:w="2622" w:type="dxa"/>
+          </w:tcPr>
+          <w:p>
+            <w:pPr>
+              <w:rPr>
+                <w:rFonts w:asciiTheme="minorHAnsi" w:hAnsiTheme="minorHAnsi"/>
+              </w:rPr>
+            </w:pPr>
+            <w:r>
+              <w:rPr>
+                <w:rFonts w:asciiTheme="minorHAnsi" w:hAnsiTheme="minorHAnsi"/>
+              </w:rPr>
+              <w:t>Entered student information does not have a match in school database.</w:t>
+            </w:r>
+          </w:p>
+        </w:tc>
+        <w:tc>
+          <w:tcPr>
+            <w:tcW w:w="2338" w:type="dxa"/>
+          </w:tcPr>
+          <w:p>
+            <w:pPr>
+              <w:rPr>
+                <w:rFonts w:asciiTheme="minorHAnsi" w:hAnsiTheme="minorHAnsi"/>
+              </w:rPr>
+            </w:pPr>
+            <w:r>
+              <w:rPr>
+                <w:rFonts w:asciiTheme="minorHAnsi" w:hAnsiTheme="minorHAnsi"/>
+              </w:rPr>
+              <w:t>Highlight student information, and keep fields with completed data; option to edit incident.</w:t>
+            </w:r>
+          </w:p>
+        </w:tc>
+      </w:tr>
+    </w:tbl>
+    <w:p>
+      <w:pPr>
+        <w:rPr>
+          <w:rFonts w:ascii="Times New Roman" w:hAnsi="Times New Roman"/>
+          <w:sz w:val="32"/>
+          <w:szCs w:val="32"/>
+        </w:rPr>
+      </w:pPr>
+    </w:p>
+    <w:p>
+      <w:pPr>
         <w:pStyle w:val="Heading3"/>
         <w:rPr>
           <w:sz w:val="26"/>
@@ -7816,7 +9898,6 @@
         <w:rPr>
           <w:noProof/>
         </w:rPr>
-        <w:lastRenderedPageBreak/>
         <w:drawing>
           <wp:inline distT="0" distB="0" distL="0" distR="0" wp14:anchorId="18F6CDA8" wp14:editId="4F3C52EA">
             <wp:extent cx="4105275" cy="1752600"/>
@@ -7871,6 +9952,7 @@
         <w:rPr>
           <w:noProof/>
         </w:rPr>
+        <w:lastRenderedPageBreak/>
         <w:drawing>
           <wp:inline distT="0" distB="0" distL="0" distR="0" wp14:anchorId="0B4CEEDF" wp14:editId="266827FB">
             <wp:extent cx="5943600" cy="4091305"/>
@@ -8305,18 +10387,7 @@
                 <w:szCs w:val="26"/>
                 <w:u w:color="191919"/>
               </w:rPr>
-              <w:t xml:space="preserve">Sends an email to the involved instructor, as well as committee members that the student would like to </w:t>
-            </w:r>
-            <w:r>
-              <w:rPr>
-                <w:rFonts w:ascii="Times New Roman" w:hAnsi="Times New Roman"/>
-                <w:color w:val="191919"/>
-                <w:sz w:val="26"/>
-                <w:szCs w:val="26"/>
-                <w:u w:color="191919"/>
-              </w:rPr>
-              <w:lastRenderedPageBreak/>
-              <w:t>appeal the case. Email contains student name and number, and incident description.</w:t>
+              <w:t>Sends an email to the involved instructor, as well as committee members that the student would like to appeal the case. Email contains student name and number, and incident description.</w:t>
             </w:r>
           </w:p>
         </w:tc>
@@ -8542,7 +10613,18 @@
                 <w:szCs w:val="26"/>
                 <w:u w:color="191919"/>
               </w:rPr>
-              <w:t>Student is not convicted of any offenses, system displays message that the user has a clean record and prompts them to exit the system.</w:t>
+              <w:t xml:space="preserve">Student is not convicted of any offenses, system displays message that the user has a clean record and prompts </w:t>
+            </w:r>
+            <w:r>
+              <w:rPr>
+                <w:rFonts w:ascii="Times New Roman" w:hAnsi="Times New Roman"/>
+                <w:color w:val="191919"/>
+                <w:sz w:val="26"/>
+                <w:szCs w:val="26"/>
+                <w:u w:color="191919"/>
+              </w:rPr>
+              <w:lastRenderedPageBreak/>
+              <w:t>them to exit the system.</w:t>
             </w:r>
           </w:p>
         </w:tc>
@@ -8642,10 +10724,7 @@
           </w:tcPr>
           <w:p>
             <w:r>
-              <w:t xml:space="preserve">Main: </w:t>
-            </w:r>
-            <w:r>
-              <w:t>Successful appeal</w:t>
+              <w:t>Main: Successful appeal</w:t>
             </w:r>
           </w:p>
         </w:tc>
@@ -8655,10 +10734,7 @@
           </w:tcPr>
           <w:p>
             <w:r>
-              <w:t>User successfully requests appeal for offence</w:t>
-            </w:r>
-            <w:r>
-              <w:t xml:space="preserve"> </w:t>
+              <w:t xml:space="preserve">User successfully requests appeal for offence </w:t>
             </w:r>
           </w:p>
         </w:tc>
@@ -8670,10 +10746,7 @@
           </w:tcPr>
           <w:p>
             <w:r>
-              <w:t xml:space="preserve">Alt: </w:t>
-            </w:r>
-            <w:r>
-              <w:t>No incidents found</w:t>
+              <w:t>Alt: No incidents found</w:t>
             </w:r>
           </w:p>
         </w:tc>
@@ -8886,10 +10959,7 @@
           </w:tcPr>
           <w:p>
             <w:r>
-              <w:t xml:space="preserve">Alt: </w:t>
-            </w:r>
-            <w:r>
-              <w:t>No incidents found</w:t>
+              <w:t>Alt: No incidents found</w:t>
             </w:r>
           </w:p>
         </w:tc>
@@ -8911,8 +10981,6 @@
             <w:r>
               <w:t>User is shown no incidents, option to return to main page displayed</w:t>
             </w:r>
-            <w:bookmarkStart w:id="10" w:name="_GoBack"/>
-            <w:bookmarkEnd w:id="10"/>
           </w:p>
         </w:tc>
       </w:tr>
@@ -9217,7 +11285,6 @@
                 <w:sz w:val="32"/>
                 <w:szCs w:val="32"/>
               </w:rPr>
-              <w:lastRenderedPageBreak/>
               <w:t>Prabhjot Kaur</w:t>
             </w:r>
           </w:p>
@@ -9353,7 +11420,7 @@
       <w:rPr>
         <w:noProof/>
       </w:rPr>
-      <w:t>16</w:t>
+      <w:t>17</w:t>
     </w:r>
     <w:r>
       <w:fldChar w:fldCharType="end"/>
@@ -9374,7 +11441,7 @@
       <w:rPr>
         <w:noProof/>
       </w:rPr>
-      <w:t>16</w:t>
+      <w:t>17</w:t>
     </w:r>
     <w:r>
       <w:fldChar w:fldCharType="end"/>
@@ -9390,7 +11457,7 @@
 
 <file path=word/numbering.xml><?xml version="1.0" encoding="utf-8"?>
 <w:numbering xmlns:wpc="http://schemas.microsoft.com/office/word/2010/wordprocessingCanvas" xmlns:mc="http://schemas.openxmlformats.org/markup-compatibility/2006" xmlns:o="urn:schemas-microsoft-com:office:office" xmlns:r="http://schemas.openxmlformats.org/officeDocument/2006/relationships" xmlns:m="http://schemas.openxmlformats.org/officeDocument/2006/math" xmlns:v="urn:schemas-microsoft-com:vml" xmlns:wp14="http://schemas.microsoft.com/office/word/2010/wordprocessingDrawing" xmlns:wp="http://schemas.openxmlformats.org/drawingml/2006/wordprocessingDrawing" xmlns:w10="urn:schemas-microsoft-com:office:word" xmlns:w="http://schemas.openxmlformats.org/wordprocessingml/2006/main" xmlns:w14="http://schemas.microsoft.com/office/word/2010/wordml" xmlns:w15="http://schemas.microsoft.com/office/word/2012/wordml" xmlns:wpg="http://schemas.microsoft.com/office/word/2010/wordprocessingGroup" xmlns:wpi="http://schemas.microsoft.com/office/word/2010/wordprocessingInk" xmlns:wne="http://schemas.microsoft.com/office/word/2006/wordml" xmlns:wps="http://schemas.microsoft.com/office/word/2010/wordprocessingShape" mc:Ignorable="w14 w15 wp14">
-  <w:abstractNum w:abstractNumId="0">
+  <w:abstractNum w:abstractNumId="0" w15:restartNumberingAfterBreak="0">
     <w:nsid w:val="FFFFFF1D"/>
     <w:multiLevelType w:val="multilevel"/>
     <w:tmpl w:val="9A54F29A"/>
@@ -9530,7 +11597,96 @@
       </w:rPr>
     </w:lvl>
   </w:abstractNum>
-  <w:abstractNum w:abstractNumId="1">
+  <w:abstractNum w:abstractNumId="1" w15:restartNumberingAfterBreak="0">
+    <w:nsid w:val="028015BE"/>
+    <w:multiLevelType w:val="hybridMultilevel"/>
+    <w:tmpl w:val="E292BD70"/>
+    <w:lvl w:ilvl="0" w:tplc="0409000F">
+      <w:start w:val="1"/>
+      <w:numFmt w:val="decimal"/>
+      <w:lvlText w:val="%1."/>
+      <w:lvlJc w:val="left"/>
+      <w:pPr>
+        <w:ind w:left="720" w:hanging="360"/>
+      </w:pPr>
+      <w:rPr>
+        <w:rFonts w:hint="default"/>
+      </w:rPr>
+    </w:lvl>
+    <w:lvl w:ilvl="1" w:tplc="04090019" w:tentative="1">
+      <w:start w:val="1"/>
+      <w:numFmt w:val="lowerLetter"/>
+      <w:lvlText w:val="%2."/>
+      <w:lvlJc w:val="left"/>
+      <w:pPr>
+        <w:ind w:left="1440" w:hanging="360"/>
+      </w:pPr>
+    </w:lvl>
+    <w:lvl w:ilvl="2" w:tplc="0409001B" w:tentative="1">
+      <w:start w:val="1"/>
+      <w:numFmt w:val="lowerRoman"/>
+      <w:lvlText w:val="%3."/>
+      <w:lvlJc w:val="right"/>
+      <w:pPr>
+        <w:ind w:left="2160" w:hanging="180"/>
+      </w:pPr>
+    </w:lvl>
+    <w:lvl w:ilvl="3" w:tplc="0409000F" w:tentative="1">
+      <w:start w:val="1"/>
+      <w:numFmt w:val="decimal"/>
+      <w:lvlText w:val="%4."/>
+      <w:lvlJc w:val="left"/>
+      <w:pPr>
+        <w:ind w:left="2880" w:hanging="360"/>
+      </w:pPr>
+    </w:lvl>
+    <w:lvl w:ilvl="4" w:tplc="04090019" w:tentative="1">
+      <w:start w:val="1"/>
+      <w:numFmt w:val="lowerLetter"/>
+      <w:lvlText w:val="%5."/>
+      <w:lvlJc w:val="left"/>
+      <w:pPr>
+        <w:ind w:left="3600" w:hanging="360"/>
+      </w:pPr>
+    </w:lvl>
+    <w:lvl w:ilvl="5" w:tplc="0409001B" w:tentative="1">
+      <w:start w:val="1"/>
+      <w:numFmt w:val="lowerRoman"/>
+      <w:lvlText w:val="%6."/>
+      <w:lvlJc w:val="right"/>
+      <w:pPr>
+        <w:ind w:left="4320" w:hanging="180"/>
+      </w:pPr>
+    </w:lvl>
+    <w:lvl w:ilvl="6" w:tplc="0409000F" w:tentative="1">
+      <w:start w:val="1"/>
+      <w:numFmt w:val="decimal"/>
+      <w:lvlText w:val="%7."/>
+      <w:lvlJc w:val="left"/>
+      <w:pPr>
+        <w:ind w:left="5040" w:hanging="360"/>
+      </w:pPr>
+    </w:lvl>
+    <w:lvl w:ilvl="7" w:tplc="04090019" w:tentative="1">
+      <w:start w:val="1"/>
+      <w:numFmt w:val="lowerLetter"/>
+      <w:lvlText w:val="%8."/>
+      <w:lvlJc w:val="left"/>
+      <w:pPr>
+        <w:ind w:left="5760" w:hanging="360"/>
+      </w:pPr>
+    </w:lvl>
+    <w:lvl w:ilvl="8" w:tplc="0409001B" w:tentative="1">
+      <w:start w:val="1"/>
+      <w:numFmt w:val="lowerRoman"/>
+      <w:lvlText w:val="%9."/>
+      <w:lvlJc w:val="right"/>
+      <w:pPr>
+        <w:ind w:left="6480" w:hanging="180"/>
+      </w:pPr>
+    </w:lvl>
+  </w:abstractNum>
+  <w:abstractNum w:abstractNumId="2" w15:restartNumberingAfterBreak="0">
     <w:nsid w:val="0BB67358"/>
     <w:multiLevelType w:val="hybridMultilevel"/>
     <w:tmpl w:val="A75A987C"/>
@@ -9643,7 +11799,7 @@
       </w:rPr>
     </w:lvl>
   </w:abstractNum>
-  <w:abstractNum w:abstractNumId="2">
+  <w:abstractNum w:abstractNumId="3" w15:restartNumberingAfterBreak="0">
     <w:nsid w:val="0D20436C"/>
     <w:multiLevelType w:val="hybridMultilevel"/>
     <w:tmpl w:val="75F2214C"/>
@@ -9756,7 +11912,7 @@
       </w:rPr>
     </w:lvl>
   </w:abstractNum>
-  <w:abstractNum w:abstractNumId="3">
+  <w:abstractNum w:abstractNumId="4" w15:restartNumberingAfterBreak="0">
     <w:nsid w:val="0EE10FFB"/>
     <w:multiLevelType w:val="hybridMultilevel"/>
     <w:tmpl w:val="9E162898"/>
@@ -9869,7 +12025,96 @@
       </w:rPr>
     </w:lvl>
   </w:abstractNum>
-  <w:abstractNum w:abstractNumId="4">
+  <w:abstractNum w:abstractNumId="5" w15:restartNumberingAfterBreak="0">
+    <w:nsid w:val="0EF03472"/>
+    <w:multiLevelType w:val="hybridMultilevel"/>
+    <w:tmpl w:val="3C56412C"/>
+    <w:lvl w:ilvl="0" w:tplc="10090015">
+      <w:start w:val="1"/>
+      <w:numFmt w:val="upperLetter"/>
+      <w:lvlText w:val="%1."/>
+      <w:lvlJc w:val="left"/>
+      <w:pPr>
+        <w:ind w:left="720" w:hanging="360"/>
+      </w:pPr>
+      <w:rPr>
+        <w:rFonts w:hint="default"/>
+      </w:rPr>
+    </w:lvl>
+    <w:lvl w:ilvl="1" w:tplc="10090019" w:tentative="1">
+      <w:start w:val="1"/>
+      <w:numFmt w:val="lowerLetter"/>
+      <w:lvlText w:val="%2."/>
+      <w:lvlJc w:val="left"/>
+      <w:pPr>
+        <w:ind w:left="1440" w:hanging="360"/>
+      </w:pPr>
+    </w:lvl>
+    <w:lvl w:ilvl="2" w:tplc="1009001B" w:tentative="1">
+      <w:start w:val="1"/>
+      <w:numFmt w:val="lowerRoman"/>
+      <w:lvlText w:val="%3."/>
+      <w:lvlJc w:val="right"/>
+      <w:pPr>
+        <w:ind w:left="2160" w:hanging="180"/>
+      </w:pPr>
+    </w:lvl>
+    <w:lvl w:ilvl="3" w:tplc="1009000F" w:tentative="1">
+      <w:start w:val="1"/>
+      <w:numFmt w:val="decimal"/>
+      <w:lvlText w:val="%4."/>
+      <w:lvlJc w:val="left"/>
+      <w:pPr>
+        <w:ind w:left="2880" w:hanging="360"/>
+      </w:pPr>
+    </w:lvl>
+    <w:lvl w:ilvl="4" w:tplc="10090019" w:tentative="1">
+      <w:start w:val="1"/>
+      <w:numFmt w:val="lowerLetter"/>
+      <w:lvlText w:val="%5."/>
+      <w:lvlJc w:val="left"/>
+      <w:pPr>
+        <w:ind w:left="3600" w:hanging="360"/>
+      </w:pPr>
+    </w:lvl>
+    <w:lvl w:ilvl="5" w:tplc="1009001B" w:tentative="1">
+      <w:start w:val="1"/>
+      <w:numFmt w:val="lowerRoman"/>
+      <w:lvlText w:val="%6."/>
+      <w:lvlJc w:val="right"/>
+      <w:pPr>
+        <w:ind w:left="4320" w:hanging="180"/>
+      </w:pPr>
+    </w:lvl>
+    <w:lvl w:ilvl="6" w:tplc="1009000F" w:tentative="1">
+      <w:start w:val="1"/>
+      <w:numFmt w:val="decimal"/>
+      <w:lvlText w:val="%7."/>
+      <w:lvlJc w:val="left"/>
+      <w:pPr>
+        <w:ind w:left="5040" w:hanging="360"/>
+      </w:pPr>
+    </w:lvl>
+    <w:lvl w:ilvl="7" w:tplc="10090019" w:tentative="1">
+      <w:start w:val="1"/>
+      <w:numFmt w:val="lowerLetter"/>
+      <w:lvlText w:val="%8."/>
+      <w:lvlJc w:val="left"/>
+      <w:pPr>
+        <w:ind w:left="5760" w:hanging="360"/>
+      </w:pPr>
+    </w:lvl>
+    <w:lvl w:ilvl="8" w:tplc="1009001B" w:tentative="1">
+      <w:start w:val="1"/>
+      <w:numFmt w:val="lowerRoman"/>
+      <w:lvlText w:val="%9."/>
+      <w:lvlJc w:val="right"/>
+      <w:pPr>
+        <w:ind w:left="6480" w:hanging="180"/>
+      </w:pPr>
+    </w:lvl>
+  </w:abstractNum>
+  <w:abstractNum w:abstractNumId="6" w15:restartNumberingAfterBreak="0">
     <w:nsid w:val="180B0575"/>
     <w:multiLevelType w:val="hybridMultilevel"/>
     <w:tmpl w:val="4B8460C4"/>
@@ -9982,7 +12227,7 @@
       </w:rPr>
     </w:lvl>
   </w:abstractNum>
-  <w:abstractNum w:abstractNumId="5">
+  <w:abstractNum w:abstractNumId="7" w15:restartNumberingAfterBreak="0">
     <w:nsid w:val="1B163F8A"/>
     <w:multiLevelType w:val="hybridMultilevel"/>
     <w:tmpl w:val="81CCF4B2"/>
@@ -10095,7 +12340,7 @@
       </w:rPr>
     </w:lvl>
   </w:abstractNum>
-  <w:abstractNum w:abstractNumId="6">
+  <w:abstractNum w:abstractNumId="8" w15:restartNumberingAfterBreak="0">
     <w:nsid w:val="1C1D4050"/>
     <w:multiLevelType w:val="hybridMultilevel"/>
     <w:tmpl w:val="C4D4B410"/>
@@ -10184,7 +12429,7 @@
       </w:pPr>
     </w:lvl>
   </w:abstractNum>
-  <w:abstractNum w:abstractNumId="7">
+  <w:abstractNum w:abstractNumId="9" w15:restartNumberingAfterBreak="0">
     <w:nsid w:val="2059214C"/>
     <w:multiLevelType w:val="hybridMultilevel"/>
     <w:tmpl w:val="3032547A"/>
@@ -10297,7 +12542,7 @@
       </w:rPr>
     </w:lvl>
   </w:abstractNum>
-  <w:abstractNum w:abstractNumId="8">
+  <w:abstractNum w:abstractNumId="10" w15:restartNumberingAfterBreak="0">
     <w:nsid w:val="23D562BB"/>
     <w:multiLevelType w:val="hybridMultilevel"/>
     <w:tmpl w:val="BA200DF8"/>
@@ -10383,7 +12628,7 @@
       </w:pPr>
     </w:lvl>
   </w:abstractNum>
-  <w:abstractNum w:abstractNumId="9">
+  <w:abstractNum w:abstractNumId="11" w15:restartNumberingAfterBreak="0">
     <w:nsid w:val="2E5E1B74"/>
     <w:multiLevelType w:val="hybridMultilevel"/>
     <w:tmpl w:val="D244F77C"/>
@@ -10496,7 +12741,7 @@
       </w:rPr>
     </w:lvl>
   </w:abstractNum>
-  <w:abstractNum w:abstractNumId="10">
+  <w:abstractNum w:abstractNumId="12" w15:restartNumberingAfterBreak="0">
     <w:nsid w:val="33516373"/>
     <w:multiLevelType w:val="hybridMultilevel"/>
     <w:tmpl w:val="C4D4B410"/>
@@ -10585,7 +12830,7 @@
       </w:pPr>
     </w:lvl>
   </w:abstractNum>
-  <w:abstractNum w:abstractNumId="11">
+  <w:abstractNum w:abstractNumId="13" w15:restartNumberingAfterBreak="0">
     <w:nsid w:val="343220A4"/>
     <w:multiLevelType w:val="hybridMultilevel"/>
     <w:tmpl w:val="E70A329C"/>
@@ -10698,7 +12943,7 @@
       </w:rPr>
     </w:lvl>
   </w:abstractNum>
-  <w:abstractNum w:abstractNumId="12">
+  <w:abstractNum w:abstractNumId="14" w15:restartNumberingAfterBreak="0">
     <w:nsid w:val="35FD6E64"/>
     <w:multiLevelType w:val="hybridMultilevel"/>
     <w:tmpl w:val="A704DCD4"/>
@@ -10811,7 +13056,7 @@
       </w:rPr>
     </w:lvl>
   </w:abstractNum>
-  <w:abstractNum w:abstractNumId="13">
+  <w:abstractNum w:abstractNumId="15" w15:restartNumberingAfterBreak="0">
     <w:nsid w:val="3663402F"/>
     <w:multiLevelType w:val="hybridMultilevel"/>
     <w:tmpl w:val="29B6A6D2"/>
@@ -10924,7 +13169,96 @@
       </w:rPr>
     </w:lvl>
   </w:abstractNum>
-  <w:abstractNum w:abstractNumId="14">
+  <w:abstractNum w:abstractNumId="16" w15:restartNumberingAfterBreak="0">
+    <w:nsid w:val="4089137F"/>
+    <w:multiLevelType w:val="hybridMultilevel"/>
+    <w:tmpl w:val="9F621C5C"/>
+    <w:lvl w:ilvl="0" w:tplc="04090015">
+      <w:start w:val="2"/>
+      <w:numFmt w:val="upperLetter"/>
+      <w:lvlText w:val="%1."/>
+      <w:lvlJc w:val="left"/>
+      <w:pPr>
+        <w:ind w:left="720" w:hanging="360"/>
+      </w:pPr>
+      <w:rPr>
+        <w:rFonts w:hint="default"/>
+      </w:rPr>
+    </w:lvl>
+    <w:lvl w:ilvl="1" w:tplc="04090019" w:tentative="1">
+      <w:start w:val="1"/>
+      <w:numFmt w:val="lowerLetter"/>
+      <w:lvlText w:val="%2."/>
+      <w:lvlJc w:val="left"/>
+      <w:pPr>
+        <w:ind w:left="1440" w:hanging="360"/>
+      </w:pPr>
+    </w:lvl>
+    <w:lvl w:ilvl="2" w:tplc="0409001B" w:tentative="1">
+      <w:start w:val="1"/>
+      <w:numFmt w:val="lowerRoman"/>
+      <w:lvlText w:val="%3."/>
+      <w:lvlJc w:val="right"/>
+      <w:pPr>
+        <w:ind w:left="2160" w:hanging="180"/>
+      </w:pPr>
+    </w:lvl>
+    <w:lvl w:ilvl="3" w:tplc="0409000F" w:tentative="1">
+      <w:start w:val="1"/>
+      <w:numFmt w:val="decimal"/>
+      <w:lvlText w:val="%4."/>
+      <w:lvlJc w:val="left"/>
+      <w:pPr>
+        <w:ind w:left="2880" w:hanging="360"/>
+      </w:pPr>
+    </w:lvl>
+    <w:lvl w:ilvl="4" w:tplc="04090019" w:tentative="1">
+      <w:start w:val="1"/>
+      <w:numFmt w:val="lowerLetter"/>
+      <w:lvlText w:val="%5."/>
+      <w:lvlJc w:val="left"/>
+      <w:pPr>
+        <w:ind w:left="3600" w:hanging="360"/>
+      </w:pPr>
+    </w:lvl>
+    <w:lvl w:ilvl="5" w:tplc="0409001B" w:tentative="1">
+      <w:start w:val="1"/>
+      <w:numFmt w:val="lowerRoman"/>
+      <w:lvlText w:val="%6."/>
+      <w:lvlJc w:val="right"/>
+      <w:pPr>
+        <w:ind w:left="4320" w:hanging="180"/>
+      </w:pPr>
+    </w:lvl>
+    <w:lvl w:ilvl="6" w:tplc="0409000F" w:tentative="1">
+      <w:start w:val="1"/>
+      <w:numFmt w:val="decimal"/>
+      <w:lvlText w:val="%7."/>
+      <w:lvlJc w:val="left"/>
+      <w:pPr>
+        <w:ind w:left="5040" w:hanging="360"/>
+      </w:pPr>
+    </w:lvl>
+    <w:lvl w:ilvl="7" w:tplc="04090019" w:tentative="1">
+      <w:start w:val="1"/>
+      <w:numFmt w:val="lowerLetter"/>
+      <w:lvlText w:val="%8."/>
+      <w:lvlJc w:val="left"/>
+      <w:pPr>
+        <w:ind w:left="5760" w:hanging="360"/>
+      </w:pPr>
+    </w:lvl>
+    <w:lvl w:ilvl="8" w:tplc="0409001B" w:tentative="1">
+      <w:start w:val="1"/>
+      <w:numFmt w:val="lowerRoman"/>
+      <w:lvlText w:val="%9."/>
+      <w:lvlJc w:val="right"/>
+      <w:pPr>
+        <w:ind w:left="6480" w:hanging="180"/>
+      </w:pPr>
+    </w:lvl>
+  </w:abstractNum>
+  <w:abstractNum w:abstractNumId="17" w15:restartNumberingAfterBreak="0">
     <w:nsid w:val="46381E76"/>
     <w:multiLevelType w:val="hybridMultilevel"/>
     <w:tmpl w:val="8D5EB426"/>
@@ -11037,7 +13371,209 @@
       </w:rPr>
     </w:lvl>
   </w:abstractNum>
-  <w:abstractNum w:abstractNumId="15">
+  <w:abstractNum w:abstractNumId="18" w15:restartNumberingAfterBreak="0">
+    <w:nsid w:val="4DF75261"/>
+    <w:multiLevelType w:val="hybridMultilevel"/>
+    <w:tmpl w:val="FAB6AEA4"/>
+    <w:lvl w:ilvl="0" w:tplc="10090001">
+      <w:start w:val="1"/>
+      <w:numFmt w:val="bullet"/>
+      <w:lvlText w:val=""/>
+      <w:lvlJc w:val="left"/>
+      <w:pPr>
+        <w:ind w:left="720" w:hanging="360"/>
+      </w:pPr>
+      <w:rPr>
+        <w:rFonts w:ascii="Symbol" w:hAnsi="Symbol" w:hint="default"/>
+      </w:rPr>
+    </w:lvl>
+    <w:lvl w:ilvl="1" w:tplc="10090003" w:tentative="1">
+      <w:start w:val="1"/>
+      <w:numFmt w:val="bullet"/>
+      <w:lvlText w:val="o"/>
+      <w:lvlJc w:val="left"/>
+      <w:pPr>
+        <w:ind w:left="1440" w:hanging="360"/>
+      </w:pPr>
+      <w:rPr>
+        <w:rFonts w:ascii="Courier New" w:hAnsi="Courier New" w:cs="Courier New" w:hint="default"/>
+      </w:rPr>
+    </w:lvl>
+    <w:lvl w:ilvl="2" w:tplc="10090005" w:tentative="1">
+      <w:start w:val="1"/>
+      <w:numFmt w:val="bullet"/>
+      <w:lvlText w:val=""/>
+      <w:lvlJc w:val="left"/>
+      <w:pPr>
+        <w:ind w:left="2160" w:hanging="360"/>
+      </w:pPr>
+      <w:rPr>
+        <w:rFonts w:ascii="Wingdings" w:hAnsi="Wingdings" w:hint="default"/>
+      </w:rPr>
+    </w:lvl>
+    <w:lvl w:ilvl="3" w:tplc="10090001" w:tentative="1">
+      <w:start w:val="1"/>
+      <w:numFmt w:val="bullet"/>
+      <w:lvlText w:val=""/>
+      <w:lvlJc w:val="left"/>
+      <w:pPr>
+        <w:ind w:left="2880" w:hanging="360"/>
+      </w:pPr>
+      <w:rPr>
+        <w:rFonts w:ascii="Symbol" w:hAnsi="Symbol" w:hint="default"/>
+      </w:rPr>
+    </w:lvl>
+    <w:lvl w:ilvl="4" w:tplc="10090003" w:tentative="1">
+      <w:start w:val="1"/>
+      <w:numFmt w:val="bullet"/>
+      <w:lvlText w:val="o"/>
+      <w:lvlJc w:val="left"/>
+      <w:pPr>
+        <w:ind w:left="3600" w:hanging="360"/>
+      </w:pPr>
+      <w:rPr>
+        <w:rFonts w:ascii="Courier New" w:hAnsi="Courier New" w:cs="Courier New" w:hint="default"/>
+      </w:rPr>
+    </w:lvl>
+    <w:lvl w:ilvl="5" w:tplc="10090005" w:tentative="1">
+      <w:start w:val="1"/>
+      <w:numFmt w:val="bullet"/>
+      <w:lvlText w:val=""/>
+      <w:lvlJc w:val="left"/>
+      <w:pPr>
+        <w:ind w:left="4320" w:hanging="360"/>
+      </w:pPr>
+      <w:rPr>
+        <w:rFonts w:ascii="Wingdings" w:hAnsi="Wingdings" w:hint="default"/>
+      </w:rPr>
+    </w:lvl>
+    <w:lvl w:ilvl="6" w:tplc="10090001" w:tentative="1">
+      <w:start w:val="1"/>
+      <w:numFmt w:val="bullet"/>
+      <w:lvlText w:val=""/>
+      <w:lvlJc w:val="left"/>
+      <w:pPr>
+        <w:ind w:left="5040" w:hanging="360"/>
+      </w:pPr>
+      <w:rPr>
+        <w:rFonts w:ascii="Symbol" w:hAnsi="Symbol" w:hint="default"/>
+      </w:rPr>
+    </w:lvl>
+    <w:lvl w:ilvl="7" w:tplc="10090003" w:tentative="1">
+      <w:start w:val="1"/>
+      <w:numFmt w:val="bullet"/>
+      <w:lvlText w:val="o"/>
+      <w:lvlJc w:val="left"/>
+      <w:pPr>
+        <w:ind w:left="5760" w:hanging="360"/>
+      </w:pPr>
+      <w:rPr>
+        <w:rFonts w:ascii="Courier New" w:hAnsi="Courier New" w:cs="Courier New" w:hint="default"/>
+      </w:rPr>
+    </w:lvl>
+    <w:lvl w:ilvl="8" w:tplc="10090005" w:tentative="1">
+      <w:start w:val="1"/>
+      <w:numFmt w:val="bullet"/>
+      <w:lvlText w:val=""/>
+      <w:lvlJc w:val="left"/>
+      <w:pPr>
+        <w:ind w:left="6480" w:hanging="360"/>
+      </w:pPr>
+      <w:rPr>
+        <w:rFonts w:ascii="Wingdings" w:hAnsi="Wingdings" w:hint="default"/>
+      </w:rPr>
+    </w:lvl>
+  </w:abstractNum>
+  <w:abstractNum w:abstractNumId="19" w15:restartNumberingAfterBreak="0">
+    <w:nsid w:val="5057624E"/>
+    <w:multiLevelType w:val="hybridMultilevel"/>
+    <w:tmpl w:val="F580E55E"/>
+    <w:lvl w:ilvl="0" w:tplc="04090015">
+      <w:start w:val="1"/>
+      <w:numFmt w:val="upperLetter"/>
+      <w:lvlText w:val="%1."/>
+      <w:lvlJc w:val="left"/>
+      <w:pPr>
+        <w:ind w:left="720" w:hanging="360"/>
+      </w:pPr>
+      <w:rPr>
+        <w:rFonts w:hint="default"/>
+      </w:rPr>
+    </w:lvl>
+    <w:lvl w:ilvl="1" w:tplc="04090019" w:tentative="1">
+      <w:start w:val="1"/>
+      <w:numFmt w:val="lowerLetter"/>
+      <w:lvlText w:val="%2."/>
+      <w:lvlJc w:val="left"/>
+      <w:pPr>
+        <w:ind w:left="1440" w:hanging="360"/>
+      </w:pPr>
+    </w:lvl>
+    <w:lvl w:ilvl="2" w:tplc="0409001B" w:tentative="1">
+      <w:start w:val="1"/>
+      <w:numFmt w:val="lowerRoman"/>
+      <w:lvlText w:val="%3."/>
+      <w:lvlJc w:val="right"/>
+      <w:pPr>
+        <w:ind w:left="2160" w:hanging="180"/>
+      </w:pPr>
+    </w:lvl>
+    <w:lvl w:ilvl="3" w:tplc="0409000F" w:tentative="1">
+      <w:start w:val="1"/>
+      <w:numFmt w:val="decimal"/>
+      <w:lvlText w:val="%4."/>
+      <w:lvlJc w:val="left"/>
+      <w:pPr>
+        <w:ind w:left="2880" w:hanging="360"/>
+      </w:pPr>
+    </w:lvl>
+    <w:lvl w:ilvl="4" w:tplc="04090019" w:tentative="1">
+      <w:start w:val="1"/>
+      <w:numFmt w:val="lowerLetter"/>
+      <w:lvlText w:val="%5."/>
+      <w:lvlJc w:val="left"/>
+      <w:pPr>
+        <w:ind w:left="3600" w:hanging="360"/>
+      </w:pPr>
+    </w:lvl>
+    <w:lvl w:ilvl="5" w:tplc="0409001B" w:tentative="1">
+      <w:start w:val="1"/>
+      <w:numFmt w:val="lowerRoman"/>
+      <w:lvlText w:val="%6."/>
+      <w:lvlJc w:val="right"/>
+      <w:pPr>
+        <w:ind w:left="4320" w:hanging="180"/>
+      </w:pPr>
+    </w:lvl>
+    <w:lvl w:ilvl="6" w:tplc="0409000F" w:tentative="1">
+      <w:start w:val="1"/>
+      <w:numFmt w:val="decimal"/>
+      <w:lvlText w:val="%7."/>
+      <w:lvlJc w:val="left"/>
+      <w:pPr>
+        <w:ind w:left="5040" w:hanging="360"/>
+      </w:pPr>
+    </w:lvl>
+    <w:lvl w:ilvl="7" w:tplc="04090019" w:tentative="1">
+      <w:start w:val="1"/>
+      <w:numFmt w:val="lowerLetter"/>
+      <w:lvlText w:val="%8."/>
+      <w:lvlJc w:val="left"/>
+      <w:pPr>
+        <w:ind w:left="5760" w:hanging="360"/>
+      </w:pPr>
+    </w:lvl>
+    <w:lvl w:ilvl="8" w:tplc="0409001B" w:tentative="1">
+      <w:start w:val="1"/>
+      <w:numFmt w:val="lowerRoman"/>
+      <w:lvlText w:val="%9."/>
+      <w:lvlJc w:val="right"/>
+      <w:pPr>
+        <w:ind w:left="6480" w:hanging="180"/>
+      </w:pPr>
+    </w:lvl>
+  </w:abstractNum>
+  <w:abstractNum w:abstractNumId="20" w15:restartNumberingAfterBreak="0">
     <w:nsid w:val="52042FAE"/>
     <w:multiLevelType w:val="hybridMultilevel"/>
     <w:tmpl w:val="C46CFF00"/>
@@ -11127,7 +13663,7 @@
       </w:pPr>
     </w:lvl>
   </w:abstractNum>
-  <w:abstractNum w:abstractNumId="16">
+  <w:abstractNum w:abstractNumId="21" w15:restartNumberingAfterBreak="0">
     <w:nsid w:val="52C8075B"/>
     <w:multiLevelType w:val="hybridMultilevel"/>
     <w:tmpl w:val="B3206D42"/>
@@ -11240,7 +13776,7 @@
       </w:rPr>
     </w:lvl>
   </w:abstractNum>
-  <w:abstractNum w:abstractNumId="17">
+  <w:abstractNum w:abstractNumId="22" w15:restartNumberingAfterBreak="0">
     <w:nsid w:val="57E82AF8"/>
     <w:multiLevelType w:val="hybridMultilevel"/>
     <w:tmpl w:val="488ED09A"/>
@@ -11326,7 +13862,209 @@
       </w:pPr>
     </w:lvl>
   </w:abstractNum>
-  <w:abstractNum w:abstractNumId="18">
+  <w:abstractNum w:abstractNumId="23" w15:restartNumberingAfterBreak="0">
+    <w:nsid w:val="587A791C"/>
+    <w:multiLevelType w:val="hybridMultilevel"/>
+    <w:tmpl w:val="29E4694E"/>
+    <w:lvl w:ilvl="0" w:tplc="04090015">
+      <w:start w:val="1"/>
+      <w:numFmt w:val="upperLetter"/>
+      <w:lvlText w:val="%1."/>
+      <w:lvlJc w:val="left"/>
+      <w:pPr>
+        <w:ind w:left="720" w:hanging="360"/>
+      </w:pPr>
+      <w:rPr>
+        <w:rFonts w:hint="default"/>
+      </w:rPr>
+    </w:lvl>
+    <w:lvl w:ilvl="1" w:tplc="04090019" w:tentative="1">
+      <w:start w:val="1"/>
+      <w:numFmt w:val="lowerLetter"/>
+      <w:lvlText w:val="%2."/>
+      <w:lvlJc w:val="left"/>
+      <w:pPr>
+        <w:ind w:left="1440" w:hanging="360"/>
+      </w:pPr>
+    </w:lvl>
+    <w:lvl w:ilvl="2" w:tplc="0409001B" w:tentative="1">
+      <w:start w:val="1"/>
+      <w:numFmt w:val="lowerRoman"/>
+      <w:lvlText w:val="%3."/>
+      <w:lvlJc w:val="right"/>
+      <w:pPr>
+        <w:ind w:left="2160" w:hanging="180"/>
+      </w:pPr>
+    </w:lvl>
+    <w:lvl w:ilvl="3" w:tplc="0409000F" w:tentative="1">
+      <w:start w:val="1"/>
+      <w:numFmt w:val="decimal"/>
+      <w:lvlText w:val="%4."/>
+      <w:lvlJc w:val="left"/>
+      <w:pPr>
+        <w:ind w:left="2880" w:hanging="360"/>
+      </w:pPr>
+    </w:lvl>
+    <w:lvl w:ilvl="4" w:tplc="04090019" w:tentative="1">
+      <w:start w:val="1"/>
+      <w:numFmt w:val="lowerLetter"/>
+      <w:lvlText w:val="%5."/>
+      <w:lvlJc w:val="left"/>
+      <w:pPr>
+        <w:ind w:left="3600" w:hanging="360"/>
+      </w:pPr>
+    </w:lvl>
+    <w:lvl w:ilvl="5" w:tplc="0409001B" w:tentative="1">
+      <w:start w:val="1"/>
+      <w:numFmt w:val="lowerRoman"/>
+      <w:lvlText w:val="%6."/>
+      <w:lvlJc w:val="right"/>
+      <w:pPr>
+        <w:ind w:left="4320" w:hanging="180"/>
+      </w:pPr>
+    </w:lvl>
+    <w:lvl w:ilvl="6" w:tplc="0409000F" w:tentative="1">
+      <w:start w:val="1"/>
+      <w:numFmt w:val="decimal"/>
+      <w:lvlText w:val="%7."/>
+      <w:lvlJc w:val="left"/>
+      <w:pPr>
+        <w:ind w:left="5040" w:hanging="360"/>
+      </w:pPr>
+    </w:lvl>
+    <w:lvl w:ilvl="7" w:tplc="04090019" w:tentative="1">
+      <w:start w:val="1"/>
+      <w:numFmt w:val="lowerLetter"/>
+      <w:lvlText w:val="%8."/>
+      <w:lvlJc w:val="left"/>
+      <w:pPr>
+        <w:ind w:left="5760" w:hanging="360"/>
+      </w:pPr>
+    </w:lvl>
+    <w:lvl w:ilvl="8" w:tplc="0409001B" w:tentative="1">
+      <w:start w:val="1"/>
+      <w:numFmt w:val="lowerRoman"/>
+      <w:lvlText w:val="%9."/>
+      <w:lvlJc w:val="right"/>
+      <w:pPr>
+        <w:ind w:left="6480" w:hanging="180"/>
+      </w:pPr>
+    </w:lvl>
+  </w:abstractNum>
+  <w:abstractNum w:abstractNumId="24" w15:restartNumberingAfterBreak="0">
+    <w:nsid w:val="5DC04B00"/>
+    <w:multiLevelType w:val="hybridMultilevel"/>
+    <w:tmpl w:val="F5E02A36"/>
+    <w:lvl w:ilvl="0" w:tplc="10090001">
+      <w:start w:val="1"/>
+      <w:numFmt w:val="bullet"/>
+      <w:lvlText w:val=""/>
+      <w:lvlJc w:val="left"/>
+      <w:pPr>
+        <w:ind w:left="720" w:hanging="360"/>
+      </w:pPr>
+      <w:rPr>
+        <w:rFonts w:ascii="Symbol" w:hAnsi="Symbol" w:hint="default"/>
+      </w:rPr>
+    </w:lvl>
+    <w:lvl w:ilvl="1" w:tplc="10090003" w:tentative="1">
+      <w:start w:val="1"/>
+      <w:numFmt w:val="bullet"/>
+      <w:lvlText w:val="o"/>
+      <w:lvlJc w:val="left"/>
+      <w:pPr>
+        <w:ind w:left="1440" w:hanging="360"/>
+      </w:pPr>
+      <w:rPr>
+        <w:rFonts w:ascii="Courier New" w:hAnsi="Courier New" w:cs="Courier New" w:hint="default"/>
+      </w:rPr>
+    </w:lvl>
+    <w:lvl w:ilvl="2" w:tplc="10090005" w:tentative="1">
+      <w:start w:val="1"/>
+      <w:numFmt w:val="bullet"/>
+      <w:lvlText w:val=""/>
+      <w:lvlJc w:val="left"/>
+      <w:pPr>
+        <w:ind w:left="2160" w:hanging="360"/>
+      </w:pPr>
+      <w:rPr>
+        <w:rFonts w:ascii="Wingdings" w:hAnsi="Wingdings" w:hint="default"/>
+      </w:rPr>
+    </w:lvl>
+    <w:lvl w:ilvl="3" w:tplc="10090001" w:tentative="1">
+      <w:start w:val="1"/>
+      <w:numFmt w:val="bullet"/>
+      <w:lvlText w:val=""/>
+      <w:lvlJc w:val="left"/>
+      <w:pPr>
+        <w:ind w:left="2880" w:hanging="360"/>
+      </w:pPr>
+      <w:rPr>
+        <w:rFonts w:ascii="Symbol" w:hAnsi="Symbol" w:hint="default"/>
+      </w:rPr>
+    </w:lvl>
+    <w:lvl w:ilvl="4" w:tplc="10090003" w:tentative="1">
+      <w:start w:val="1"/>
+      <w:numFmt w:val="bullet"/>
+      <w:lvlText w:val="o"/>
+      <w:lvlJc w:val="left"/>
+      <w:pPr>
+        <w:ind w:left="3600" w:hanging="360"/>
+      </w:pPr>
+      <w:rPr>
+        <w:rFonts w:ascii="Courier New" w:hAnsi="Courier New" w:cs="Courier New" w:hint="default"/>
+      </w:rPr>
+    </w:lvl>
+    <w:lvl w:ilvl="5" w:tplc="10090005" w:tentative="1">
+      <w:start w:val="1"/>
+      <w:numFmt w:val="bullet"/>
+      <w:lvlText w:val=""/>
+      <w:lvlJc w:val="left"/>
+      <w:pPr>
+        <w:ind w:left="4320" w:hanging="360"/>
+      </w:pPr>
+      <w:rPr>
+        <w:rFonts w:ascii="Wingdings" w:hAnsi="Wingdings" w:hint="default"/>
+      </w:rPr>
+    </w:lvl>
+    <w:lvl w:ilvl="6" w:tplc="10090001" w:tentative="1">
+      <w:start w:val="1"/>
+      <w:numFmt w:val="bullet"/>
+      <w:lvlText w:val=""/>
+      <w:lvlJc w:val="left"/>
+      <w:pPr>
+        <w:ind w:left="5040" w:hanging="360"/>
+      </w:pPr>
+      <w:rPr>
+        <w:rFonts w:ascii="Symbol" w:hAnsi="Symbol" w:hint="default"/>
+      </w:rPr>
+    </w:lvl>
+    <w:lvl w:ilvl="7" w:tplc="10090003" w:tentative="1">
+      <w:start w:val="1"/>
+      <w:numFmt w:val="bullet"/>
+      <w:lvlText w:val="o"/>
+      <w:lvlJc w:val="left"/>
+      <w:pPr>
+        <w:ind w:left="5760" w:hanging="360"/>
+      </w:pPr>
+      <w:rPr>
+        <w:rFonts w:ascii="Courier New" w:hAnsi="Courier New" w:cs="Courier New" w:hint="default"/>
+      </w:rPr>
+    </w:lvl>
+    <w:lvl w:ilvl="8" w:tplc="10090005" w:tentative="1">
+      <w:start w:val="1"/>
+      <w:numFmt w:val="bullet"/>
+      <w:lvlText w:val=""/>
+      <w:lvlJc w:val="left"/>
+      <w:pPr>
+        <w:ind w:left="6480" w:hanging="360"/>
+      </w:pPr>
+      <w:rPr>
+        <w:rFonts w:ascii="Wingdings" w:hAnsi="Wingdings" w:hint="default"/>
+      </w:rPr>
+    </w:lvl>
+  </w:abstractNum>
+  <w:abstractNum w:abstractNumId="25" w15:restartNumberingAfterBreak="0">
     <w:nsid w:val="67667FC8"/>
     <w:multiLevelType w:val="hybridMultilevel"/>
     <w:tmpl w:val="F11C4D50"/>
@@ -11439,7 +14177,7 @@
       </w:rPr>
     </w:lvl>
   </w:abstractNum>
-  <w:abstractNum w:abstractNumId="19">
+  <w:abstractNum w:abstractNumId="26" w15:restartNumberingAfterBreak="0">
     <w:nsid w:val="6E5E5B24"/>
     <w:multiLevelType w:val="hybridMultilevel"/>
     <w:tmpl w:val="3B488368"/>
@@ -11552,7 +14290,7 @@
       </w:rPr>
     </w:lvl>
   </w:abstractNum>
-  <w:abstractNum w:abstractNumId="20">
+  <w:abstractNum w:abstractNumId="27" w15:restartNumberingAfterBreak="0">
     <w:nsid w:val="6E73709E"/>
     <w:multiLevelType w:val="hybridMultilevel"/>
     <w:tmpl w:val="6836614E"/>
@@ -11665,7 +14403,7 @@
       </w:rPr>
     </w:lvl>
   </w:abstractNum>
-  <w:abstractNum w:abstractNumId="21">
+  <w:abstractNum w:abstractNumId="28" w15:restartNumberingAfterBreak="0">
     <w:nsid w:val="77054D64"/>
     <w:multiLevelType w:val="hybridMultilevel"/>
     <w:tmpl w:val="6EFAE0C2"/>
@@ -11778,7 +14516,7 @@
       </w:rPr>
     </w:lvl>
   </w:abstractNum>
-  <w:abstractNum w:abstractNumId="22">
+  <w:abstractNum w:abstractNumId="29" w15:restartNumberingAfterBreak="0">
     <w:nsid w:val="7FE1373C"/>
     <w:multiLevelType w:val="hybridMultilevel"/>
     <w:tmpl w:val="6CC0A024"/>
@@ -11892,73 +14630,94 @@
     </w:lvl>
   </w:abstractNum>
   <w:num w:numId="1">
-    <w:abstractNumId w:val="16"/>
+    <w:abstractNumId w:val="21"/>
   </w:num>
   <w:num w:numId="2">
+    <w:abstractNumId w:val="4"/>
+  </w:num>
+  <w:num w:numId="3">
+    <w:abstractNumId w:val="9"/>
+  </w:num>
+  <w:num w:numId="4">
+    <w:abstractNumId w:val="6"/>
+  </w:num>
+  <w:num w:numId="5">
+    <w:abstractNumId w:val="15"/>
+  </w:num>
+  <w:num w:numId="6">
+    <w:abstractNumId w:val="22"/>
+  </w:num>
+  <w:num w:numId="7">
     <w:abstractNumId w:val="3"/>
   </w:num>
-  <w:num w:numId="3">
-    <w:abstractNumId w:val="7"/>
-  </w:num>
-  <w:num w:numId="4">
-    <w:abstractNumId w:val="4"/>
-  </w:num>
-  <w:num w:numId="5">
-    <w:abstractNumId w:val="13"/>
-  </w:num>
-  <w:num w:numId="6">
-    <w:abstractNumId w:val="17"/>
-  </w:num>
-  <w:num w:numId="7">
-    <w:abstractNumId w:val="2"/>
-  </w:num>
   <w:num w:numId="8">
-    <w:abstractNumId w:val="8"/>
+    <w:abstractNumId w:val="10"/>
   </w:num>
   <w:num w:numId="9">
-    <w:abstractNumId w:val="15"/>
+    <w:abstractNumId w:val="20"/>
   </w:num>
   <w:num w:numId="10">
-    <w:abstractNumId w:val="12"/>
+    <w:abstractNumId w:val="14"/>
   </w:num>
   <w:num w:numId="11">
-    <w:abstractNumId w:val="21"/>
+    <w:abstractNumId w:val="28"/>
   </w:num>
   <w:num w:numId="12">
-    <w:abstractNumId w:val="9"/>
+    <w:abstractNumId w:val="11"/>
   </w:num>
   <w:num w:numId="13">
     <w:abstractNumId w:val="0"/>
   </w:num>
   <w:num w:numId="14">
+    <w:abstractNumId w:val="2"/>
+  </w:num>
+  <w:num w:numId="15">
+    <w:abstractNumId w:val="7"/>
+  </w:num>
+  <w:num w:numId="16">
+    <w:abstractNumId w:val="27"/>
+  </w:num>
+  <w:num w:numId="17">
+    <w:abstractNumId w:val="17"/>
+  </w:num>
+  <w:num w:numId="18">
+    <w:abstractNumId w:val="26"/>
+  </w:num>
+  <w:num w:numId="19">
+    <w:abstractNumId w:val="25"/>
+  </w:num>
+  <w:num w:numId="20">
+    <w:abstractNumId w:val="13"/>
+  </w:num>
+  <w:num w:numId="21">
+    <w:abstractNumId w:val="29"/>
+  </w:num>
+  <w:num w:numId="22">
+    <w:abstractNumId w:val="8"/>
+  </w:num>
+  <w:num w:numId="23">
+    <w:abstractNumId w:val="12"/>
+  </w:num>
+  <w:num w:numId="24">
+    <w:abstractNumId w:val="5"/>
+  </w:num>
+  <w:num w:numId="25">
+    <w:abstractNumId w:val="24"/>
+  </w:num>
+  <w:num w:numId="26">
+    <w:abstractNumId w:val="18"/>
+  </w:num>
+  <w:num w:numId="27">
+    <w:abstractNumId w:val="19"/>
+  </w:num>
+  <w:num w:numId="28">
     <w:abstractNumId w:val="1"/>
   </w:num>
-  <w:num w:numId="15">
-    <w:abstractNumId w:val="5"/>
+  <w:num w:numId="29">
+    <w:abstractNumId w:val="16"/>
   </w:num>
-  <w:num w:numId="16">
-    <w:abstractNumId w:val="20"/>
-  </w:num>
-  <w:num w:numId="17">
-    <w:abstractNumId w:val="14"/>
-  </w:num>
-  <w:num w:numId="18">
-    <w:abstractNumId w:val="19"/>
-  </w:num>
-  <w:num w:numId="19">
-    <w:abstractNumId w:val="18"/>
-  </w:num>
-  <w:num w:numId="20">
-    <w:abstractNumId w:val="11"/>
-  </w:num>
-  <w:num w:numId="21">
-    <w:abstractNumId w:val="22"/>
-  </w:num>
-  <w:num w:numId="22">
-    <w:abstractNumId w:val="6"/>
-  </w:num>
-  <w:num w:numId="23">
-    <w:abstractNumId w:val="10"/>
+  <w:num w:numId="30">
+    <w:abstractNumId w:val="23"/>
   </w:num>
 </w:numbering>
 </file>
@@ -12154,7 +14913,7 @@
     <w:lsdException w:name="Medium Shading 2 Accent 1" w:uiPriority="69"/>
     <w:lsdException w:name="Medium List 1 Accent 1" w:uiPriority="70"/>
     <w:lsdException w:name="Revision" w:uiPriority="71"/>
-    <w:lsdException w:name="List Paragraph" w:uiPriority="72"/>
+    <w:lsdException w:name="List Paragraph" w:uiPriority="34" w:qFormat="1"/>
     <w:lsdException w:name="Quote" w:uiPriority="73"/>
     <w:lsdException w:name="Intense Quote" w:uiPriority="60"/>
     <w:lsdException w:name="Medium List 2 Accent 1" w:uiPriority="61"/>
@@ -12514,7 +15273,6 @@
     <w:uiPriority w:val="59"/>
     <w:rsid w:val="0010511B"/>
     <w:tblPr>
-      <w:tblInd w:w="0" w:type="dxa"/>
       <w:tblBorders>
         <w:top w:val="single" w:sz="4" w:space="0" w:color="000000"/>
         <w:left w:val="single" w:sz="4" w:space="0" w:color="000000"/>
@@ -12523,12 +15281,6 @@
         <w:insideH w:val="single" w:sz="4" w:space="0" w:color="000000"/>
         <w:insideV w:val="single" w:sz="4" w:space="0" w:color="000000"/>
       </w:tblBorders>
-      <w:tblCellMar>
-        <w:top w:w="0" w:type="dxa"/>
-        <w:left w:w="108" w:type="dxa"/>
-        <w:bottom w:w="0" w:type="dxa"/>
-        <w:right w:w="108" w:type="dxa"/>
-      </w:tblCellMar>
     </w:tblPr>
   </w:style>
   <w:style w:type="character" w:customStyle="1" w:styleId="Heading2Char">
@@ -12954,7 +15706,7 @@
 </file>
 
 <file path=customXml/itemProps1.xml><?xml version="1.0" encoding="utf-8"?>
-<ds:datastoreItem xmlns:ds="http://schemas.openxmlformats.org/officeDocument/2006/customXml" ds:itemID="{C048BC95-DDE0-497C-8BA1-E36E5F5DA3CC}">
+<ds:datastoreItem xmlns:ds="http://schemas.openxmlformats.org/officeDocument/2006/customXml" ds:itemID="{D4001C92-6EBB-4EC3-9300-65516481371E}">
   <ds:schemaRefs>
     <ds:schemaRef ds:uri="http://schemas.openxmlformats.org/officeDocument/2006/bibliography"/>
   </ds:schemaRefs>

</xml_diff>